<commit_message>
updated test case b to include negative test
</commit_message>
<xml_diff>
--- a/TestCase_B_Update_Employee_Data.docx
+++ b/TestCase_B_Update_Employee_Data.docx
@@ -19,61 +19,97 @@
           <w:sz w:val="24"/>
           <w:szCs w:val="24"/>
         </w:rPr>
-        <w:t>Test Case B</w:t>
-      </w:r>
-      <w:r>
-        <w:rPr>
-          <w:rFonts w:ascii="Cambria Math" w:hAnsi="Cambria Math"/>
-          <w:b/>
-          <w:bCs/>
-          <w:sz w:val="24"/>
-          <w:szCs w:val="24"/>
-        </w:rPr>
-        <w:t xml:space="preserve"> Name</w:t>
-      </w:r>
-      <w:r>
-        <w:rPr>
-          <w:rFonts w:ascii="Cambria Math" w:hAnsi="Cambria Math"/>
-          <w:b/>
-          <w:bCs/>
-          <w:sz w:val="24"/>
-          <w:szCs w:val="24"/>
-        </w:rPr>
-        <w:t>: Update an employee's data</w:t>
-      </w:r>
-    </w:p>
-    <w:p>
-      <w:pPr>
-        <w:spacing w:line="276" w:lineRule="auto"/>
-        <w:rPr>
-          <w:rFonts w:ascii="Cambria Math" w:hAnsi="Cambria Math"/>
-          <w:sz w:val="24"/>
-          <w:szCs w:val="24"/>
-        </w:rPr>
-      </w:pPr>
-      <w:r>
-        <w:rPr>
-          <w:rFonts w:ascii="Cambria Math" w:hAnsi="Cambria Math"/>
-          <w:sz w:val="24"/>
-          <w:szCs w:val="24"/>
-        </w:rPr>
-        <w:t xml:space="preserve">For this test case, we want to ensure that </w:t>
-      </w:r>
-      <w:r>
-        <w:rPr>
-          <w:rFonts w:ascii="Cambria Math" w:hAnsi="Cambria Math"/>
-          <w:sz w:val="24"/>
-          <w:szCs w:val="24"/>
-        </w:rPr>
-        <w:t>client</w:t>
-      </w:r>
-      <w:r>
-        <w:rPr>
-          <w:rFonts w:ascii="Cambria Math" w:hAnsi="Cambria Math"/>
-          <w:sz w:val="24"/>
-          <w:szCs w:val="24"/>
-        </w:rPr>
-        <w:t xml:space="preserve"> can successfully update an employee's data, whether they are full-time or part-time. </w:t>
+        <w:t xml:space="preserve">Test Case </w:t>
+      </w:r>
+      <w:r>
+        <w:rPr>
+          <w:rFonts w:ascii="Cambria Math" w:hAnsi="Cambria Math"/>
+          <w:b/>
+          <w:bCs/>
+          <w:sz w:val="24"/>
+          <w:szCs w:val="24"/>
+        </w:rPr>
+        <w:t>2</w:t>
+      </w:r>
+      <w:r>
+        <w:rPr>
+          <w:rFonts w:ascii="Cambria Math" w:hAnsi="Cambria Math"/>
+          <w:b/>
+          <w:bCs/>
+          <w:sz w:val="24"/>
+          <w:szCs w:val="24"/>
+        </w:rPr>
+        <w:t>.1</w:t>
+      </w:r>
+      <w:r>
+        <w:rPr>
+          <w:rFonts w:ascii="Cambria Math" w:hAnsi="Cambria Math"/>
+          <w:b/>
+          <w:bCs/>
+          <w:sz w:val="24"/>
+          <w:szCs w:val="24"/>
+        </w:rPr>
+        <w:t xml:space="preserve"> (</w:t>
+      </w:r>
+      <w:r>
+        <w:rPr>
+          <w:rFonts w:ascii="Cambria Math" w:hAnsi="Cambria Math"/>
+          <w:b/>
+          <w:bCs/>
+          <w:sz w:val="24"/>
+          <w:szCs w:val="24"/>
+        </w:rPr>
+        <w:t>B</w:t>
+      </w:r>
+      <w:r>
+        <w:rPr>
+          <w:rFonts w:ascii="Cambria Math" w:hAnsi="Cambria Math"/>
+          <w:b/>
+          <w:bCs/>
+          <w:sz w:val="24"/>
+          <w:szCs w:val="24"/>
+        </w:rPr>
+        <w:t>)</w:t>
+      </w:r>
+      <w:r>
+        <w:rPr>
+          <w:rFonts w:ascii="Cambria Math" w:hAnsi="Cambria Math"/>
+          <w:b/>
+          <w:bCs/>
+          <w:sz w:val="24"/>
+          <w:szCs w:val="24"/>
+        </w:rPr>
+        <w:t xml:space="preserve"> </w:t>
+      </w:r>
+      <w:r>
+        <w:rPr>
+          <w:rFonts w:ascii="Cambria Math" w:hAnsi="Cambria Math"/>
+          <w:b/>
+          <w:bCs/>
+          <w:sz w:val="24"/>
+          <w:szCs w:val="24"/>
+        </w:rPr>
+        <w:t xml:space="preserve">- </w:t>
+      </w:r>
+      <w:r>
+        <w:rPr>
+          <w:rFonts w:ascii="Cambria Math" w:hAnsi="Cambria Math"/>
+          <w:b/>
+          <w:bCs/>
+          <w:sz w:val="24"/>
+          <w:szCs w:val="24"/>
+        </w:rPr>
+        <w:t>Search for</w:t>
+      </w:r>
+      <w:r>
+        <w:rPr>
+          <w:rFonts w:ascii="Cambria Math" w:hAnsi="Cambria Math"/>
+          <w:b/>
+          <w:bCs/>
+          <w:sz w:val="24"/>
+          <w:szCs w:val="24"/>
+        </w:rPr>
+        <w:t xml:space="preserve"> Employee</w:t>
       </w:r>
     </w:p>
     <w:p>
@@ -109,7 +145,15 @@
           <w:sz w:val="24"/>
           <w:szCs w:val="24"/>
         </w:rPr>
-        <w:t>: B</w:t>
+        <w:t xml:space="preserve">: </w:t>
+      </w:r>
+      <w:r>
+        <w:rPr>
+          <w:rFonts w:ascii="Cambria Math" w:hAnsi="Cambria Math"/>
+          <w:sz w:val="24"/>
+          <w:szCs w:val="24"/>
+        </w:rPr>
+        <w:t>2.1</w:t>
       </w:r>
     </w:p>
     <w:p>
@@ -145,7 +189,23 @@
           <w:sz w:val="24"/>
           <w:szCs w:val="24"/>
         </w:rPr>
-        <w:t>: This test case checks if the system can successfully update an employee's data, including their personal information, salary, and hourly wage.</w:t>
+        <w:t xml:space="preserve">: </w:t>
+      </w:r>
+      <w:r>
+        <w:rPr>
+          <w:rFonts w:ascii="Cambria Math" w:hAnsi="Cambria Math"/>
+          <w:sz w:val="24"/>
+          <w:szCs w:val="24"/>
+        </w:rPr>
+        <w:t>V</w:t>
+      </w:r>
+      <w:r>
+        <w:rPr>
+          <w:rFonts w:ascii="Cambria Math" w:hAnsi="Cambria Math"/>
+          <w:sz w:val="24"/>
+          <w:szCs w:val="24"/>
+        </w:rPr>
+        <w:t>erify that the employee search functionality correctly retrieves an employee's record when searched by last name in combination with either SSN or employee ID.</w:t>
       </w:r>
     </w:p>
     <w:p>
@@ -207,7 +267,15 @@
           <w:sz w:val="24"/>
           <w:szCs w:val="24"/>
         </w:rPr>
-        <w:t>Employee’s Full Name</w:t>
+        <w:t>Employee’s last name</w:t>
+      </w:r>
+      <w:r>
+        <w:rPr>
+          <w:rFonts w:ascii="Cambria Math" w:hAnsi="Cambria Math"/>
+          <w:sz w:val="24"/>
+          <w:szCs w:val="24"/>
+        </w:rPr>
+        <w:t>, i.e. “Doe”</w:t>
       </w:r>
     </w:p>
     <w:p>
@@ -233,7 +301,15 @@
           <w:sz w:val="24"/>
           <w:szCs w:val="24"/>
         </w:rPr>
-        <w:t>Employee’s Address</w:t>
+        <w:t>Employee ID</w:t>
+      </w:r>
+      <w:r>
+        <w:rPr>
+          <w:rFonts w:ascii="Cambria Math" w:hAnsi="Cambria Math"/>
+          <w:sz w:val="24"/>
+          <w:szCs w:val="24"/>
+        </w:rPr>
+        <w:t>, i.e. “EMP001”</w:t>
       </w:r>
     </w:p>
     <w:p>
@@ -259,7 +335,59 @@
           <w:sz w:val="24"/>
           <w:szCs w:val="24"/>
         </w:rPr>
-        <w:t>Current Salary</w:t>
+        <w:t>Employee’s SSN</w:t>
+      </w:r>
+      <w:r>
+        <w:rPr>
+          <w:rFonts w:ascii="Cambria Math" w:hAnsi="Cambria Math"/>
+          <w:sz w:val="24"/>
+          <w:szCs w:val="24"/>
+        </w:rPr>
+        <w:t>, i.e. “123-45-6789</w:t>
+      </w:r>
+      <w:r>
+        <w:rPr>
+          <w:rFonts w:ascii="Cambria Math" w:hAnsi="Cambria Math"/>
+          <w:sz w:val="24"/>
+          <w:szCs w:val="24"/>
+        </w:rPr>
+        <w:t>”</w:t>
+      </w:r>
+    </w:p>
+    <w:p>
+      <w:pPr>
+        <w:numPr>
+          <w:ilvl w:val="0"/>
+          <w:numId w:val="1"/>
+        </w:numPr>
+        <w:tabs>
+          <w:tab w:val="clear" w:pos="720"/>
+        </w:tabs>
+        <w:spacing w:line="276" w:lineRule="auto"/>
+        <w:ind w:left="540"/>
+        <w:rPr>
+          <w:rFonts w:ascii="Cambria Math" w:hAnsi="Cambria Math"/>
+          <w:sz w:val="24"/>
+          <w:szCs w:val="24"/>
+        </w:rPr>
+      </w:pPr>
+      <w:r>
+        <w:rPr>
+          <w:rFonts w:ascii="Cambria Math" w:hAnsi="Cambria Math"/>
+          <w:b/>
+          <w:bCs/>
+          <w:sz w:val="24"/>
+          <w:szCs w:val="24"/>
+        </w:rPr>
+        <w:t>Expected Results</w:t>
+      </w:r>
+      <w:r>
+        <w:rPr>
+          <w:rFonts w:ascii="Cambria Math" w:hAnsi="Cambria Math"/>
+          <w:sz w:val="24"/>
+          <w:szCs w:val="24"/>
+        </w:rPr>
+        <w:t>:</w:t>
       </w:r>
     </w:p>
     <w:p>
@@ -285,7 +413,7 @@
           <w:sz w:val="24"/>
           <w:szCs w:val="24"/>
         </w:rPr>
-        <w:t>Updated Salary</w:t>
+        <w:t>When the last name and SSN are used as inputs, the system returns the correct employee record matching both.</w:t>
       </w:r>
     </w:p>
     <w:p>
@@ -311,7 +439,51 @@
           <w:sz w:val="24"/>
           <w:szCs w:val="24"/>
         </w:rPr>
-        <w:t>Employee ID</w:t>
+        <w:t>When the last name and Employee ID are used as inputs, the system returns the correct employee record matching both</w:t>
+      </w:r>
+      <w:r>
+        <w:rPr>
+          <w:rFonts w:ascii="Cambria Math" w:hAnsi="Cambria Math"/>
+          <w:sz w:val="24"/>
+          <w:szCs w:val="24"/>
+        </w:rPr>
+        <w:t>.</w:t>
+      </w:r>
+    </w:p>
+    <w:p>
+      <w:pPr>
+        <w:numPr>
+          <w:ilvl w:val="0"/>
+          <w:numId w:val="1"/>
+        </w:numPr>
+        <w:tabs>
+          <w:tab w:val="clear" w:pos="720"/>
+        </w:tabs>
+        <w:spacing w:line="276" w:lineRule="auto"/>
+        <w:ind w:left="540"/>
+        <w:rPr>
+          <w:rFonts w:ascii="Cambria Math" w:hAnsi="Cambria Math"/>
+          <w:sz w:val="24"/>
+          <w:szCs w:val="24"/>
+        </w:rPr>
+      </w:pPr>
+      <w:r>
+        <w:rPr>
+          <w:rFonts w:ascii="Cambria Math" w:hAnsi="Cambria Math"/>
+          <w:b/>
+          <w:bCs/>
+          <w:sz w:val="24"/>
+          <w:szCs w:val="24"/>
+        </w:rPr>
+        <w:t>Initialization</w:t>
+      </w:r>
+      <w:r>
+        <w:rPr>
+          <w:rFonts w:ascii="Cambria Math" w:hAnsi="Cambria Math"/>
+          <w:sz w:val="24"/>
+          <w:szCs w:val="24"/>
+        </w:rPr>
+        <w:t xml:space="preserve">: </w:t>
       </w:r>
     </w:p>
     <w:p>
@@ -337,7 +509,23 @@
           <w:sz w:val="24"/>
           <w:szCs w:val="24"/>
         </w:rPr>
-        <w:t>Hourly Wage</w:t>
+        <w:t>Ensure the testing environment is set up with the employee management application running.</w:t>
+      </w:r>
+      <w:r>
+        <w:rPr>
+          <w:rFonts w:ascii="Cambria Math" w:hAnsi="Cambria Math"/>
+          <w:sz w:val="24"/>
+          <w:szCs w:val="24"/>
+        </w:rPr>
+        <w:t xml:space="preserve"> </w:t>
+      </w:r>
+      <w:r>
+        <w:rPr>
+          <w:rFonts w:ascii="Cambria Math" w:hAnsi="Cambria Math"/>
+          <w:sz w:val="24"/>
+          <w:szCs w:val="24"/>
+        </w:rPr>
+        <w:t xml:space="preserve"> </w:t>
       </w:r>
     </w:p>
     <w:p>
@@ -363,7 +551,110 @@
           <w:sz w:val="24"/>
           <w:szCs w:val="24"/>
         </w:rPr>
-        <w:t>Updated Hourly Wage</w:t>
+        <w:t>Verify that the database is populated with test data, including an employee with the last name "</w:t>
+      </w:r>
+      <w:r>
+        <w:rPr>
+          <w:rFonts w:ascii="Cambria Math" w:hAnsi="Cambria Math"/>
+          <w:sz w:val="24"/>
+          <w:szCs w:val="24"/>
+        </w:rPr>
+        <w:t>Doe</w:t>
+      </w:r>
+      <w:r>
+        <w:rPr>
+          <w:rFonts w:ascii="Cambria Math" w:hAnsi="Cambria Math"/>
+          <w:sz w:val="24"/>
+          <w:szCs w:val="24"/>
+        </w:rPr>
+        <w:t>", SSN "</w:t>
+      </w:r>
+      <w:r>
+        <w:rPr>
+          <w:rFonts w:ascii="Cambria Math" w:hAnsi="Cambria Math"/>
+          <w:sz w:val="24"/>
+          <w:szCs w:val="24"/>
+        </w:rPr>
+        <w:t>123-45-6789</w:t>
+      </w:r>
+      <w:r>
+        <w:rPr>
+          <w:rFonts w:ascii="Cambria Math" w:hAnsi="Cambria Math"/>
+          <w:sz w:val="24"/>
+          <w:szCs w:val="24"/>
+        </w:rPr>
+        <w:t>", and Employee ID "</w:t>
+      </w:r>
+      <w:r>
+        <w:rPr>
+          <w:rFonts w:ascii="Cambria Math" w:hAnsi="Cambria Math"/>
+          <w:sz w:val="24"/>
+          <w:szCs w:val="24"/>
+        </w:rPr>
+        <w:t>EMP001</w:t>
+      </w:r>
+      <w:r>
+        <w:rPr>
+          <w:rFonts w:ascii="Cambria Math" w:hAnsi="Cambria Math"/>
+          <w:sz w:val="24"/>
+          <w:szCs w:val="24"/>
+        </w:rPr>
+        <w:t>".</w:t>
+      </w:r>
+      <w:r>
+        <w:rPr>
+          <w:rFonts w:ascii="Cambria Math" w:hAnsi="Cambria Math"/>
+          <w:sz w:val="24"/>
+          <w:szCs w:val="24"/>
+        </w:rPr>
+        <w:t xml:space="preserve">  </w:t>
+      </w:r>
+    </w:p>
+    <w:p>
+      <w:pPr>
+        <w:numPr>
+          <w:ilvl w:val="0"/>
+          <w:numId w:val="1"/>
+        </w:numPr>
+        <w:tabs>
+          <w:tab w:val="clear" w:pos="720"/>
+        </w:tabs>
+        <w:spacing w:line="276" w:lineRule="auto"/>
+        <w:ind w:left="540"/>
+        <w:rPr>
+          <w:rFonts w:ascii="Cambria Math" w:hAnsi="Cambria Math"/>
+          <w:sz w:val="24"/>
+          <w:szCs w:val="24"/>
+        </w:rPr>
+      </w:pPr>
+      <w:r>
+        <w:rPr>
+          <w:rFonts w:ascii="Cambria Math" w:hAnsi="Cambria Math"/>
+          <w:b/>
+          <w:bCs/>
+          <w:sz w:val="24"/>
+          <w:szCs w:val="24"/>
+        </w:rPr>
+        <w:t>Dependency</w:t>
+      </w:r>
+      <w:r>
+        <w:rPr>
+          <w:rFonts w:ascii="Cambria Math" w:hAnsi="Cambria Math"/>
+          <w:sz w:val="24"/>
+          <w:szCs w:val="24"/>
+        </w:rPr>
+        <w:t>:</w:t>
+      </w:r>
+      <w:r>
+        <w:rPr>
+          <w:rFonts w:ascii="Segoe UI" w:eastAsia="Times New Roman" w:hAnsi="Segoe UI" w:cs="Segoe UI"/>
+          <w:color w:val="D1D5DB"/>
+          <w:kern w:val="0"/>
+          <w:sz w:val="24"/>
+          <w:szCs w:val="24"/>
+          <w14:ligatures w14:val="none"/>
+        </w:rPr>
+        <w:t xml:space="preserve"> </w:t>
       </w:r>
     </w:p>
     <w:p>
@@ -389,7 +680,41 @@
           <w:sz w:val="24"/>
           <w:szCs w:val="24"/>
         </w:rPr>
-        <w:t>Employee’s SSN</w:t>
+        <w:t>The system must be able to connect to the database without issues.</w:t>
+      </w:r>
+      <w:r>
+        <w:rPr>
+          <w:rFonts w:ascii="Cambria Math" w:hAnsi="Cambria Math"/>
+          <w:sz w:val="24"/>
+          <w:szCs w:val="24"/>
+        </w:rPr>
+        <w:t xml:space="preserve"> </w:t>
+      </w:r>
+    </w:p>
+    <w:p>
+      <w:pPr>
+        <w:numPr>
+          <w:ilvl w:val="1"/>
+          <w:numId w:val="1"/>
+        </w:numPr>
+        <w:tabs>
+          <w:tab w:val="clear" w:pos="1440"/>
+        </w:tabs>
+        <w:spacing w:line="276" w:lineRule="auto"/>
+        <w:ind w:left="990"/>
+        <w:rPr>
+          <w:rFonts w:ascii="Cambria Math" w:hAnsi="Cambria Math"/>
+          <w:sz w:val="24"/>
+          <w:szCs w:val="24"/>
+        </w:rPr>
+      </w:pPr>
+      <w:r>
+        <w:rPr>
+          <w:rFonts w:ascii="Cambria Math" w:hAnsi="Cambria Math"/>
+          <w:sz w:val="24"/>
+          <w:szCs w:val="24"/>
+        </w:rPr>
+        <w:t>The user conducting the test must have the necessary permissions to access the search functionality.</w:t>
       </w:r>
     </w:p>
     <w:p>
@@ -417,7 +742,7 @@
           <w:sz w:val="24"/>
           <w:szCs w:val="24"/>
         </w:rPr>
-        <w:t>Expected Results</w:t>
+        <w:t>Test Steps</w:t>
       </w:r>
       <w:r>
         <w:rPr>
@@ -430,13 +755,7 @@
     </w:p>
     <w:p>
       <w:pPr>
-        <w:numPr>
-          <w:ilvl w:val="1"/>
-          <w:numId w:val="1"/>
-        </w:numPr>
-        <w:tabs>
-          <w:tab w:val="clear" w:pos="1440"/>
-        </w:tabs>
+        <w:pStyle w:val="ListParagraph"/>
         <w:spacing w:line="276" w:lineRule="auto"/>
         <w:ind w:left="990"/>
         <w:rPr>
@@ -448,21 +767,25 @@
       <w:r>
         <w:rPr>
           <w:rFonts w:ascii="Cambria Math" w:hAnsi="Cambria Math"/>
-          <w:sz w:val="24"/>
-          <w:szCs w:val="24"/>
-        </w:rPr>
-        <w:t>The system should allow you to search for the employee successfully.</w:t>
-      </w:r>
-    </w:p>
-    <w:p>
-      <w:pPr>
-        <w:numPr>
-          <w:ilvl w:val="1"/>
-          <w:numId w:val="1"/>
-        </w:numPr>
-        <w:tabs>
-          <w:tab w:val="clear" w:pos="1440"/>
-        </w:tabs>
+          <w:b/>
+          <w:bCs/>
+          <w:sz w:val="24"/>
+          <w:szCs w:val="24"/>
+        </w:rPr>
+        <w:t>Step 1</w:t>
+      </w:r>
+      <w:r>
+        <w:rPr>
+          <w:rFonts w:ascii="Cambria Math" w:hAnsi="Cambria Math"/>
+          <w:sz w:val="24"/>
+          <w:szCs w:val="24"/>
+        </w:rPr>
+        <w:t>: Log in to the system.</w:t>
+      </w:r>
+    </w:p>
+    <w:p>
+      <w:pPr>
+        <w:pStyle w:val="ListParagraph"/>
         <w:spacing w:line="276" w:lineRule="auto"/>
         <w:ind w:left="990"/>
         <w:rPr>
@@ -474,21 +797,33 @@
       <w:r>
         <w:rPr>
           <w:rFonts w:ascii="Cambria Math" w:hAnsi="Cambria Math"/>
-          <w:sz w:val="24"/>
-          <w:szCs w:val="24"/>
-        </w:rPr>
-        <w:t>You should be able to edit the employee's information.</w:t>
-      </w:r>
-    </w:p>
-    <w:p>
-      <w:pPr>
-        <w:numPr>
-          <w:ilvl w:val="1"/>
-          <w:numId w:val="1"/>
-        </w:numPr>
-        <w:tabs>
-          <w:tab w:val="clear" w:pos="1440"/>
-        </w:tabs>
+          <w:b/>
+          <w:bCs/>
+          <w:sz w:val="24"/>
+          <w:szCs w:val="24"/>
+        </w:rPr>
+        <w:t>Step 2</w:t>
+      </w:r>
+      <w:r>
+        <w:rPr>
+          <w:rFonts w:ascii="Cambria Math" w:hAnsi="Cambria Math"/>
+          <w:sz w:val="24"/>
+          <w:szCs w:val="24"/>
+        </w:rPr>
+        <w:t xml:space="preserve">: </w:t>
+      </w:r>
+      <w:r>
+        <w:rPr>
+          <w:rFonts w:ascii="Cambria Math" w:hAnsi="Cambria Math"/>
+          <w:sz w:val="24"/>
+          <w:szCs w:val="24"/>
+        </w:rPr>
+        <w:t>Navigate to the employee search interface</w:t>
+      </w:r>
+    </w:p>
+    <w:p>
+      <w:pPr>
+        <w:pStyle w:val="ListParagraph"/>
         <w:spacing w:line="276" w:lineRule="auto"/>
         <w:ind w:left="990"/>
         <w:rPr>
@@ -500,10 +835,188 @@
       <w:r>
         <w:rPr>
           <w:rFonts w:ascii="Cambria Math" w:hAnsi="Cambria Math"/>
-          <w:sz w:val="24"/>
-          <w:szCs w:val="24"/>
-        </w:rPr>
-        <w:t>After saving the changes, the updated information should be reflected in the database.</w:t>
+          <w:b/>
+          <w:bCs/>
+          <w:sz w:val="24"/>
+          <w:szCs w:val="24"/>
+        </w:rPr>
+        <w:t>Step 3</w:t>
+      </w:r>
+      <w:r>
+        <w:rPr>
+          <w:rFonts w:ascii="Cambria Math" w:hAnsi="Cambria Math"/>
+          <w:sz w:val="24"/>
+          <w:szCs w:val="24"/>
+        </w:rPr>
+        <w:t>:</w:t>
+      </w:r>
+      <w:r>
+        <w:rPr>
+          <w:rFonts w:ascii="Cambria Math" w:hAnsi="Cambria Math"/>
+          <w:sz w:val="24"/>
+          <w:szCs w:val="24"/>
+        </w:rPr>
+        <w:t xml:space="preserve"> Enter last name</w:t>
+      </w:r>
+      <w:r>
+        <w:rPr>
+          <w:rFonts w:ascii="Cambria Math" w:hAnsi="Cambria Math"/>
+          <w:sz w:val="24"/>
+          <w:szCs w:val="24"/>
+        </w:rPr>
+        <w:t xml:space="preserve"> of known employee</w:t>
+      </w:r>
+      <w:r>
+        <w:rPr>
+          <w:rFonts w:ascii="Cambria Math" w:hAnsi="Cambria Math"/>
+          <w:sz w:val="24"/>
+          <w:szCs w:val="24"/>
+        </w:rPr>
+        <w:t xml:space="preserve"> “Doe” </w:t>
+      </w:r>
+      <w:r>
+        <w:rPr>
+          <w:rFonts w:ascii="Cambria Math" w:hAnsi="Cambria Math"/>
+          <w:sz w:val="24"/>
+          <w:szCs w:val="24"/>
+        </w:rPr>
+        <w:t>and SSN “123-45-6789</w:t>
+      </w:r>
+      <w:r>
+        <w:rPr>
+          <w:rFonts w:ascii="Cambria Math" w:hAnsi="Cambria Math"/>
+          <w:sz w:val="24"/>
+          <w:szCs w:val="24"/>
+        </w:rPr>
+        <w:t>”</w:t>
+      </w:r>
+      <w:r>
+        <w:rPr>
+          <w:rFonts w:ascii="Cambria Math" w:hAnsi="Cambria Math"/>
+          <w:sz w:val="24"/>
+          <w:szCs w:val="24"/>
+        </w:rPr>
+        <w:t xml:space="preserve"> </w:t>
+      </w:r>
+      <w:r>
+        <w:rPr>
+          <w:rFonts w:ascii="Cambria Math" w:hAnsi="Cambria Math"/>
+          <w:sz w:val="24"/>
+          <w:szCs w:val="24"/>
+        </w:rPr>
+        <w:t xml:space="preserve">in the </w:t>
+      </w:r>
+      <w:r>
+        <w:rPr>
+          <w:rFonts w:ascii="Cambria Math" w:hAnsi="Cambria Math"/>
+          <w:sz w:val="24"/>
+          <w:szCs w:val="24"/>
+        </w:rPr>
+        <w:t xml:space="preserve">respective fields and initiate search. </w:t>
+      </w:r>
+    </w:p>
+    <w:p>
+      <w:pPr>
+        <w:pStyle w:val="ListParagraph"/>
+        <w:spacing w:line="276" w:lineRule="auto"/>
+        <w:ind w:left="990"/>
+        <w:rPr>
+          <w:rFonts w:ascii="Cambria Math" w:hAnsi="Cambria Math"/>
+          <w:sz w:val="24"/>
+          <w:szCs w:val="24"/>
+        </w:rPr>
+      </w:pPr>
+      <w:r>
+        <w:rPr>
+          <w:rFonts w:ascii="Cambria Math" w:hAnsi="Cambria Math"/>
+          <w:b/>
+          <w:bCs/>
+          <w:sz w:val="24"/>
+          <w:szCs w:val="24"/>
+        </w:rPr>
+        <w:t xml:space="preserve">Step </w:t>
+      </w:r>
+      <w:r>
+        <w:rPr>
+          <w:rFonts w:ascii="Cambria Math" w:hAnsi="Cambria Math"/>
+          <w:b/>
+          <w:bCs/>
+          <w:sz w:val="24"/>
+          <w:szCs w:val="24"/>
+        </w:rPr>
+        <w:t>4</w:t>
+      </w:r>
+      <w:r>
+        <w:rPr>
+          <w:rFonts w:ascii="Cambria Math" w:hAnsi="Cambria Math"/>
+          <w:sz w:val="24"/>
+          <w:szCs w:val="24"/>
+        </w:rPr>
+        <w:t>:</w:t>
+      </w:r>
+      <w:r>
+        <w:rPr>
+          <w:rFonts w:ascii="Cambria Math" w:hAnsi="Cambria Math"/>
+          <w:sz w:val="24"/>
+          <w:szCs w:val="24"/>
+        </w:rPr>
+        <w:t xml:space="preserve"> Clear </w:t>
+      </w:r>
+      <w:r>
+        <w:rPr>
+          <w:rFonts w:ascii="Cambria Math" w:hAnsi="Cambria Math"/>
+          <w:sz w:val="24"/>
+          <w:szCs w:val="24"/>
+        </w:rPr>
+        <w:t>all</w:t>
+      </w:r>
+      <w:r>
+        <w:rPr>
+          <w:rFonts w:ascii="Cambria Math" w:hAnsi="Cambria Math"/>
+          <w:sz w:val="24"/>
+          <w:szCs w:val="24"/>
+        </w:rPr>
+        <w:t xml:space="preserve"> field</w:t>
+      </w:r>
+      <w:r>
+        <w:rPr>
+          <w:rFonts w:ascii="Cambria Math" w:hAnsi="Cambria Math"/>
+          <w:sz w:val="24"/>
+          <w:szCs w:val="24"/>
+        </w:rPr>
+        <w:t>s</w:t>
+      </w:r>
+      <w:r>
+        <w:rPr>
+          <w:rFonts w:ascii="Cambria Math" w:hAnsi="Cambria Math"/>
+          <w:sz w:val="24"/>
+          <w:szCs w:val="24"/>
+        </w:rPr>
+        <w:t xml:space="preserve"> and repeat with last name “Doe” and </w:t>
+      </w:r>
+      <w:r>
+        <w:rPr>
+          <w:rFonts w:ascii="Cambria Math" w:hAnsi="Cambria Math"/>
+          <w:sz w:val="24"/>
+          <w:szCs w:val="24"/>
+        </w:rPr>
+        <w:t xml:space="preserve">Employee ID “EMP001” into </w:t>
+      </w:r>
+      <w:r>
+        <w:rPr>
+          <w:rFonts w:ascii="Cambria Math" w:hAnsi="Cambria Math"/>
+          <w:sz w:val="24"/>
+          <w:szCs w:val="24"/>
+        </w:rPr>
+        <w:t>respective fields</w:t>
+      </w:r>
+      <w:r>
+        <w:rPr>
+          <w:rFonts w:ascii="Cambria Math" w:hAnsi="Cambria Math"/>
+          <w:sz w:val="24"/>
+          <w:szCs w:val="24"/>
+        </w:rPr>
+        <w:t xml:space="preserve">. </w:t>
       </w:r>
     </w:p>
     <w:p>
@@ -531,15 +1044,31 @@
           <w:sz w:val="24"/>
           <w:szCs w:val="24"/>
         </w:rPr>
-        <w:t>Initialization</w:t>
-      </w:r>
-      <w:r>
-        <w:rPr>
-          <w:rFonts w:ascii="Cambria Math" w:hAnsi="Cambria Math"/>
-          <w:sz w:val="24"/>
-          <w:szCs w:val="24"/>
-        </w:rPr>
-        <w:t xml:space="preserve">: Ensure system is running and client logged in with valid credentials and ensure employee’s data that you are updating is currently in the system. </w:t>
+        <w:t>Postconditions</w:t>
+      </w:r>
+      <w:r>
+        <w:rPr>
+          <w:rFonts w:ascii="Cambria Math" w:hAnsi="Cambria Math"/>
+          <w:sz w:val="24"/>
+          <w:szCs w:val="24"/>
+        </w:rPr>
+        <w:t xml:space="preserve">: </w:t>
+      </w:r>
+      <w:r>
+        <w:rPr>
+          <w:rFonts w:ascii="Cambria Math" w:hAnsi="Cambria Math"/>
+          <w:sz w:val="24"/>
+          <w:szCs w:val="24"/>
+        </w:rPr>
+        <w:t>System remains operational</w:t>
+      </w:r>
+      <w:r>
+        <w:rPr>
+          <w:rFonts w:ascii="Cambria Math" w:hAnsi="Cambria Math"/>
+          <w:sz w:val="24"/>
+          <w:szCs w:val="24"/>
+        </w:rPr>
+        <w:t xml:space="preserve"> and no changes were made to the employee’s records as a result of the operation. </w:t>
       </w:r>
     </w:p>
     <w:p>
@@ -567,23 +1096,71 @@
           <w:sz w:val="24"/>
           <w:szCs w:val="24"/>
         </w:rPr>
-        <w:t>Dependency</w:t>
-      </w:r>
-      <w:r>
-        <w:rPr>
-          <w:rFonts w:ascii="Cambria Math" w:hAnsi="Cambria Math"/>
-          <w:sz w:val="24"/>
-          <w:szCs w:val="24"/>
-        </w:rPr>
-        <w:t xml:space="preserve">: Ensure that the system can connect to the database and that </w:t>
-      </w:r>
-      <w:r>
-        <w:rPr>
-          <w:rFonts w:ascii="Cambria Math" w:hAnsi="Cambria Math"/>
-          <w:sz w:val="24"/>
-          <w:szCs w:val="24"/>
-        </w:rPr>
-        <w:t>user has the necessary permissions to update employee data.</w:t>
+        <w:t>Test Pass/Fail Criteria</w:t>
+      </w:r>
+      <w:r>
+        <w:rPr>
+          <w:rFonts w:ascii="Cambria Math" w:hAnsi="Cambria Math"/>
+          <w:sz w:val="24"/>
+          <w:szCs w:val="24"/>
+        </w:rPr>
+        <w:t>: The test case passes if all steps execute successfully</w:t>
+      </w:r>
+      <w:r>
+        <w:rPr>
+          <w:rFonts w:ascii="Cambria Math" w:hAnsi="Cambria Math"/>
+          <w:sz w:val="24"/>
+          <w:szCs w:val="24"/>
+        </w:rPr>
+        <w:t xml:space="preserve"> and </w:t>
+      </w:r>
+      <w:r>
+        <w:rPr>
+          <w:rFonts w:ascii="Cambria Math" w:hAnsi="Cambria Math"/>
+          <w:sz w:val="24"/>
+          <w:szCs w:val="24"/>
+        </w:rPr>
+        <w:t xml:space="preserve">the </w:t>
+      </w:r>
+      <w:r>
+        <w:rPr>
+          <w:rFonts w:ascii="Cambria Math" w:hAnsi="Cambria Math"/>
+          <w:sz w:val="24"/>
+          <w:szCs w:val="24"/>
+        </w:rPr>
+        <w:t>the data returned by the system match</w:t>
+      </w:r>
+      <w:r>
+        <w:rPr>
+          <w:rFonts w:ascii="Cambria Math" w:hAnsi="Cambria Math"/>
+          <w:sz w:val="24"/>
+          <w:szCs w:val="24"/>
+        </w:rPr>
+        <w:t>es</w:t>
+      </w:r>
+      <w:r>
+        <w:rPr>
+          <w:rFonts w:ascii="Cambria Math" w:hAnsi="Cambria Math"/>
+          <w:sz w:val="24"/>
+          <w:szCs w:val="24"/>
+        </w:rPr>
+        <w:t xml:space="preserve"> the expected data for the employee record</w:t>
+      </w:r>
+      <w:r>
+        <w:rPr>
+          <w:rFonts w:ascii="Cambria Math" w:hAnsi="Cambria Math"/>
+          <w:sz w:val="24"/>
+          <w:szCs w:val="24"/>
+        </w:rPr>
+        <w:t xml:space="preserve">. </w:t>
+      </w:r>
+      <w:r>
+        <w:rPr>
+          <w:rFonts w:ascii="Cambria Math" w:hAnsi="Cambria Math"/>
+          <w:sz w:val="24"/>
+          <w:szCs w:val="24"/>
+        </w:rPr>
+        <w:t xml:space="preserve">Otherwise it fails. </w:t>
       </w:r>
     </w:p>
     <w:p>
@@ -611,23 +1188,769 @@
           <w:sz w:val="24"/>
           <w:szCs w:val="24"/>
         </w:rPr>
-        <w:t>Test Steps</w:t>
-      </w:r>
-      <w:r>
-        <w:rPr>
-          <w:rFonts w:ascii="Cambria Math" w:hAnsi="Cambria Math"/>
-          <w:sz w:val="24"/>
-          <w:szCs w:val="24"/>
-        </w:rPr>
-        <w:t>:</w:t>
-      </w:r>
-    </w:p>
-    <w:p>
-      <w:pPr>
-        <w:pStyle w:val="ListParagraph"/>
+        <w:t>Tear Down</w:t>
+      </w:r>
+      <w:r>
+        <w:rPr>
+          <w:rFonts w:ascii="Cambria Math" w:hAnsi="Cambria Math"/>
+          <w:sz w:val="24"/>
+          <w:szCs w:val="24"/>
+        </w:rPr>
+        <w:t>: Log out</w:t>
+      </w:r>
+      <w:r>
+        <w:rPr>
+          <w:rFonts w:ascii="Cambria Math" w:hAnsi="Cambria Math"/>
+          <w:sz w:val="24"/>
+          <w:szCs w:val="24"/>
+        </w:rPr>
+        <w:t xml:space="preserve"> of system</w:t>
+      </w:r>
+      <w:r>
+        <w:rPr>
+          <w:rFonts w:ascii="Cambria Math" w:hAnsi="Cambria Math"/>
+          <w:sz w:val="24"/>
+          <w:szCs w:val="24"/>
+        </w:rPr>
+        <w:t xml:space="preserve">. Close </w:t>
+      </w:r>
+      <w:r>
+        <w:rPr>
+          <w:rFonts w:ascii="Cambria Math" w:hAnsi="Cambria Math"/>
+          <w:sz w:val="24"/>
+          <w:szCs w:val="24"/>
+        </w:rPr>
+        <w:t xml:space="preserve">any open connections to DB. </w:t>
+      </w:r>
+    </w:p>
+    <w:p>
+      <w:pPr>
+        <w:spacing w:line="276" w:lineRule="auto"/>
+        <w:rPr>
+          <w:rFonts w:ascii="Cambria Math" w:hAnsi="Cambria Math"/>
+          <w:sz w:val="24"/>
+          <w:szCs w:val="24"/>
+        </w:rPr>
+      </w:pPr>
+    </w:p>
+    <w:p>
+      <w:pPr>
+        <w:tabs>
+          <w:tab w:val="num" w:pos="1440"/>
+        </w:tabs>
+        <w:spacing w:line="276" w:lineRule="auto"/>
+        <w:rPr>
+          <w:rFonts w:ascii="Cambria Math" w:hAnsi="Cambria Math"/>
+          <w:sz w:val="24"/>
+          <w:szCs w:val="24"/>
+        </w:rPr>
+      </w:pPr>
+      <w:r>
+        <w:rPr>
+          <w:rFonts w:ascii="Cambria Math" w:hAnsi="Cambria Math"/>
+          <w:b/>
+          <w:bCs/>
+          <w:sz w:val="24"/>
+          <w:szCs w:val="24"/>
+        </w:rPr>
+        <w:t>Actual Result</w:t>
+      </w:r>
+      <w:r>
+        <w:rPr>
+          <w:rFonts w:ascii="Cambria Math" w:hAnsi="Cambria Math"/>
+          <w:b/>
+          <w:bCs/>
+          <w:sz w:val="24"/>
+          <w:szCs w:val="24"/>
+        </w:rPr>
+        <w:t xml:space="preserve"> (Example)</w:t>
+      </w:r>
+      <w:r>
+        <w:rPr>
+          <w:rFonts w:ascii="Cambria Math" w:hAnsi="Cambria Math"/>
+          <w:sz w:val="24"/>
+          <w:szCs w:val="24"/>
+        </w:rPr>
+        <w:t xml:space="preserve">: </w:t>
+      </w:r>
+    </w:p>
+    <w:p>
+      <w:pPr>
+        <w:tabs>
+          <w:tab w:val="num" w:pos="1440"/>
+        </w:tabs>
+        <w:spacing w:line="276" w:lineRule="auto"/>
+        <w:rPr>
+          <w:rFonts w:ascii="Cambria Math" w:hAnsi="Cambria Math"/>
+          <w:sz w:val="24"/>
+          <w:szCs w:val="24"/>
+        </w:rPr>
+      </w:pPr>
+    </w:p>
+    <w:tbl>
+      <w:tblPr>
+        <w:tblStyle w:val="TableGrid"/>
+        <w:tblW w:w="0" w:type="auto"/>
+        <w:tblBorders>
+          <w:top w:val="none" w:sz="0" w:space="0" w:color="auto"/>
+          <w:left w:val="none" w:sz="0" w:space="0" w:color="auto"/>
+          <w:bottom w:val="none" w:sz="0" w:space="0" w:color="auto"/>
+          <w:right w:val="none" w:sz="0" w:space="0" w:color="auto"/>
+          <w:insideH w:val="none" w:sz="0" w:space="0" w:color="auto"/>
+          <w:insideV w:val="none" w:sz="0" w:space="0" w:color="auto"/>
+        </w:tblBorders>
+        <w:tblLook w:val="04A0" w:firstRow="1" w:lastRow="0" w:firstColumn="1" w:lastColumn="0" w:noHBand="0" w:noVBand="1"/>
+      </w:tblPr>
+      <w:tblGrid>
+        <w:gridCol w:w="810"/>
+        <w:gridCol w:w="270"/>
+        <w:gridCol w:w="7470"/>
+      </w:tblGrid>
+      <w:tr>
+        <w:tc>
+          <w:tcPr>
+            <w:tcW w:w="810" w:type="dxa"/>
+          </w:tcPr>
+          <w:p>
+            <w:pPr>
+              <w:tabs>
+                <w:tab w:val="num" w:pos="1440"/>
+              </w:tabs>
+              <w:spacing w:line="276" w:lineRule="auto"/>
+              <w:ind w:left="-105"/>
+              <w:rPr>
+                <w:rFonts w:ascii="Cambria Math" w:hAnsi="Cambria Math"/>
+                <w:sz w:val="24"/>
+                <w:szCs w:val="24"/>
+              </w:rPr>
+            </w:pPr>
+            <w:r>
+              <w:rPr>
+                <w:rFonts w:ascii="Cambria Math" w:hAnsi="Cambria Math"/>
+                <w:sz w:val="24"/>
+                <w:szCs w:val="24"/>
+              </w:rPr>
+              <w:lastRenderedPageBreak/>
+              <w:t>Step 1:</w:t>
+            </w:r>
+          </w:p>
+        </w:tc>
+        <w:tc>
+          <w:tcPr>
+            <w:tcW w:w="270" w:type="dxa"/>
+          </w:tcPr>
+          <w:p>
+            <w:pPr>
+              <w:tabs>
+                <w:tab w:val="num" w:pos="1440"/>
+              </w:tabs>
+              <w:spacing w:line="276" w:lineRule="auto"/>
+              <w:rPr>
+                <w:rFonts w:ascii="Cambria Math" w:hAnsi="Cambria Math"/>
+                <w:sz w:val="24"/>
+                <w:szCs w:val="24"/>
+              </w:rPr>
+            </w:pPr>
+          </w:p>
+        </w:tc>
+        <w:tc>
+          <w:tcPr>
+            <w:tcW w:w="7470" w:type="dxa"/>
+            <w:tcBorders>
+              <w:bottom w:val="single" w:sz="4" w:space="0" w:color="auto"/>
+            </w:tcBorders>
+          </w:tcPr>
+          <w:p>
+            <w:pPr>
+              <w:tabs>
+                <w:tab w:val="num" w:pos="1440"/>
+              </w:tabs>
+              <w:spacing w:line="276" w:lineRule="auto"/>
+              <w:ind w:left="-105"/>
+              <w:rPr>
+                <w:rFonts w:ascii="Cambria Math" w:hAnsi="Cambria Math"/>
+                <w:sz w:val="24"/>
+                <w:szCs w:val="24"/>
+              </w:rPr>
+            </w:pPr>
+            <w:r>
+              <w:rPr>
+                <w:rFonts w:ascii="Cambria Math" w:hAnsi="Cambria Math"/>
+                <w:sz w:val="24"/>
+                <w:szCs w:val="24"/>
+              </w:rPr>
+              <w:t>Successfully logged into the system.</w:t>
+            </w:r>
+          </w:p>
+        </w:tc>
+      </w:tr>
+      <w:tr>
+        <w:tc>
+          <w:tcPr>
+            <w:tcW w:w="810" w:type="dxa"/>
+          </w:tcPr>
+          <w:p>
+            <w:pPr>
+              <w:tabs>
+                <w:tab w:val="num" w:pos="1440"/>
+              </w:tabs>
+              <w:spacing w:line="276" w:lineRule="auto"/>
+              <w:ind w:left="-105"/>
+              <w:rPr>
+                <w:rFonts w:ascii="Cambria Math" w:hAnsi="Cambria Math"/>
+                <w:sz w:val="24"/>
+                <w:szCs w:val="24"/>
+              </w:rPr>
+            </w:pPr>
+            <w:r>
+              <w:rPr>
+                <w:rFonts w:ascii="Cambria Math" w:hAnsi="Cambria Math"/>
+                <w:sz w:val="24"/>
+                <w:szCs w:val="24"/>
+              </w:rPr>
+              <w:t>Step</w:t>
+            </w:r>
+            <w:r>
+              <w:rPr>
+                <w:rFonts w:ascii="Cambria Math" w:hAnsi="Cambria Math"/>
+                <w:sz w:val="24"/>
+                <w:szCs w:val="24"/>
+              </w:rPr>
+              <w:t xml:space="preserve"> 2:</w:t>
+            </w:r>
+          </w:p>
+        </w:tc>
+        <w:tc>
+          <w:tcPr>
+            <w:tcW w:w="270" w:type="dxa"/>
+          </w:tcPr>
+          <w:p>
+            <w:pPr>
+              <w:tabs>
+                <w:tab w:val="num" w:pos="1440"/>
+              </w:tabs>
+              <w:spacing w:line="276" w:lineRule="auto"/>
+              <w:rPr>
+                <w:rFonts w:ascii="Cambria Math" w:hAnsi="Cambria Math"/>
+                <w:sz w:val="24"/>
+                <w:szCs w:val="24"/>
+              </w:rPr>
+            </w:pPr>
+          </w:p>
+        </w:tc>
+        <w:tc>
+          <w:tcPr>
+            <w:tcW w:w="7470" w:type="dxa"/>
+            <w:tcBorders>
+              <w:top w:val="single" w:sz="4" w:space="0" w:color="auto"/>
+              <w:bottom w:val="single" w:sz="4" w:space="0" w:color="auto"/>
+            </w:tcBorders>
+          </w:tcPr>
+          <w:p>
+            <w:pPr>
+              <w:tabs>
+                <w:tab w:val="num" w:pos="1440"/>
+              </w:tabs>
+              <w:spacing w:line="276" w:lineRule="auto"/>
+              <w:ind w:left="-105"/>
+              <w:rPr>
+                <w:rFonts w:ascii="Cambria Math" w:hAnsi="Cambria Math"/>
+                <w:sz w:val="24"/>
+                <w:szCs w:val="24"/>
+              </w:rPr>
+            </w:pPr>
+            <w:r>
+              <w:rPr>
+                <w:rFonts w:ascii="Cambria Math" w:hAnsi="Cambria Math"/>
+                <w:sz w:val="24"/>
+                <w:szCs w:val="24"/>
+              </w:rPr>
+              <w:t xml:space="preserve">Searched for the employee by last name and </w:t>
+            </w:r>
+            <w:r>
+              <w:rPr>
+                <w:rFonts w:ascii="Cambria Math" w:hAnsi="Cambria Math"/>
+                <w:sz w:val="24"/>
+                <w:szCs w:val="24"/>
+              </w:rPr>
+              <w:t xml:space="preserve">SSN </w:t>
+            </w:r>
+            <w:r>
+              <w:rPr>
+                <w:rFonts w:ascii="Cambria Math" w:hAnsi="Cambria Math"/>
+                <w:sz w:val="24"/>
+                <w:szCs w:val="24"/>
+              </w:rPr>
+              <w:t>and successfully found the employee</w:t>
+            </w:r>
+            <w:r>
+              <w:rPr>
+                <w:rFonts w:ascii="Cambria Math" w:hAnsi="Cambria Math"/>
+                <w:sz w:val="24"/>
+                <w:szCs w:val="24"/>
+              </w:rPr>
+              <w:t xml:space="preserve"> “Doe” with SSN “123-45-6789</w:t>
+            </w:r>
+            <w:r>
+              <w:rPr>
+                <w:rFonts w:ascii="Cambria Math" w:hAnsi="Cambria Math"/>
+                <w:sz w:val="24"/>
+                <w:szCs w:val="24"/>
+              </w:rPr>
+              <w:t>”</w:t>
+            </w:r>
+          </w:p>
+        </w:tc>
+      </w:tr>
+      <w:tr>
+        <w:tc>
+          <w:tcPr>
+            <w:tcW w:w="810" w:type="dxa"/>
+          </w:tcPr>
+          <w:p>
+            <w:pPr>
+              <w:tabs>
+                <w:tab w:val="num" w:pos="1440"/>
+              </w:tabs>
+              <w:spacing w:line="276" w:lineRule="auto"/>
+              <w:ind w:left="-105"/>
+              <w:rPr>
+                <w:rFonts w:ascii="Cambria Math" w:hAnsi="Cambria Math"/>
+                <w:sz w:val="24"/>
+                <w:szCs w:val="24"/>
+              </w:rPr>
+            </w:pPr>
+            <w:r>
+              <w:rPr>
+                <w:rFonts w:ascii="Cambria Math" w:hAnsi="Cambria Math"/>
+                <w:sz w:val="24"/>
+                <w:szCs w:val="24"/>
+              </w:rPr>
+              <w:t xml:space="preserve">Step 3: </w:t>
+            </w:r>
+          </w:p>
+        </w:tc>
+        <w:tc>
+          <w:tcPr>
+            <w:tcW w:w="270" w:type="dxa"/>
+          </w:tcPr>
+          <w:p>
+            <w:pPr>
+              <w:tabs>
+                <w:tab w:val="num" w:pos="1440"/>
+              </w:tabs>
+              <w:spacing w:line="276" w:lineRule="auto"/>
+              <w:rPr>
+                <w:rFonts w:ascii="Cambria Math" w:hAnsi="Cambria Math"/>
+                <w:sz w:val="24"/>
+                <w:szCs w:val="24"/>
+              </w:rPr>
+            </w:pPr>
+          </w:p>
+        </w:tc>
+        <w:tc>
+          <w:tcPr>
+            <w:tcW w:w="7470" w:type="dxa"/>
+            <w:tcBorders>
+              <w:top w:val="single" w:sz="4" w:space="0" w:color="auto"/>
+              <w:bottom w:val="single" w:sz="4" w:space="0" w:color="auto"/>
+            </w:tcBorders>
+          </w:tcPr>
+          <w:p>
+            <w:pPr>
+              <w:tabs>
+                <w:tab w:val="num" w:pos="1440"/>
+              </w:tabs>
+              <w:spacing w:line="276" w:lineRule="auto"/>
+              <w:ind w:left="-105"/>
+              <w:rPr>
+                <w:rFonts w:ascii="Cambria Math" w:hAnsi="Cambria Math"/>
+                <w:sz w:val="24"/>
+                <w:szCs w:val="24"/>
+              </w:rPr>
+            </w:pPr>
+            <w:r>
+              <w:rPr>
+                <w:rFonts w:ascii="Cambria Math" w:hAnsi="Cambria Math"/>
+                <w:sz w:val="24"/>
+                <w:szCs w:val="24"/>
+              </w:rPr>
+              <w:t>Searched for the</w:t>
+            </w:r>
+            <w:r>
+              <w:rPr>
+                <w:rFonts w:ascii="Cambria Math" w:hAnsi="Cambria Math"/>
+                <w:sz w:val="24"/>
+                <w:szCs w:val="24"/>
+              </w:rPr>
+              <w:t xml:space="preserve"> same employee by last name </w:t>
+            </w:r>
+            <w:r>
+              <w:rPr>
+                <w:rFonts w:ascii="Cambria Math" w:hAnsi="Cambria Math"/>
+                <w:sz w:val="24"/>
+                <w:szCs w:val="24"/>
+              </w:rPr>
+              <w:t>but using</w:t>
+            </w:r>
+            <w:r>
+              <w:rPr>
+                <w:rFonts w:ascii="Cambria Math" w:hAnsi="Cambria Math"/>
+                <w:sz w:val="24"/>
+                <w:szCs w:val="24"/>
+              </w:rPr>
+              <w:t xml:space="preserve"> employee ID</w:t>
+            </w:r>
+            <w:r>
+              <w:rPr>
+                <w:rFonts w:ascii="Cambria Math" w:hAnsi="Cambria Math"/>
+                <w:sz w:val="24"/>
+                <w:szCs w:val="24"/>
+              </w:rPr>
+              <w:t xml:space="preserve"> instead and successfully found </w:t>
+            </w:r>
+            <w:r>
+              <w:rPr>
+                <w:rFonts w:ascii="Cambria Math" w:hAnsi="Cambria Math"/>
+                <w:sz w:val="24"/>
+                <w:szCs w:val="24"/>
+              </w:rPr>
+              <w:t xml:space="preserve">the </w:t>
+            </w:r>
+            <w:r>
+              <w:rPr>
+                <w:rFonts w:ascii="Cambria Math" w:hAnsi="Cambria Math"/>
+                <w:sz w:val="24"/>
+                <w:szCs w:val="24"/>
+              </w:rPr>
+              <w:t>employee</w:t>
+            </w:r>
+            <w:r>
+              <w:rPr>
+                <w:rFonts w:ascii="Cambria Math" w:hAnsi="Cambria Math"/>
+                <w:sz w:val="24"/>
+                <w:szCs w:val="24"/>
+              </w:rPr>
+              <w:t xml:space="preserve"> “Doe” with </w:t>
+            </w:r>
+            <w:r>
+              <w:rPr>
+                <w:rFonts w:ascii="Cambria Math" w:hAnsi="Cambria Math"/>
+                <w:sz w:val="24"/>
+                <w:szCs w:val="24"/>
+              </w:rPr>
+              <w:t>Employee ID "</w:t>
+            </w:r>
+            <w:r>
+              <w:rPr>
+                <w:rFonts w:ascii="Cambria Math" w:hAnsi="Cambria Math"/>
+                <w:sz w:val="24"/>
+                <w:szCs w:val="24"/>
+              </w:rPr>
+              <w:t>EMP001</w:t>
+            </w:r>
+            <w:r>
+              <w:rPr>
+                <w:rFonts w:ascii="Cambria Math" w:hAnsi="Cambria Math"/>
+                <w:sz w:val="24"/>
+                <w:szCs w:val="24"/>
+              </w:rPr>
+              <w:t>"</w:t>
+            </w:r>
+          </w:p>
+        </w:tc>
+      </w:tr>
+    </w:tbl>
+    <w:p>
+      <w:pPr>
+        <w:tabs>
+          <w:tab w:val="num" w:pos="1440"/>
+        </w:tabs>
+        <w:spacing w:line="276" w:lineRule="auto"/>
+        <w:rPr>
+          <w:rFonts w:ascii="Cambria Math" w:hAnsi="Cambria Math"/>
+          <w:sz w:val="24"/>
+          <w:szCs w:val="24"/>
+        </w:rPr>
+      </w:pPr>
+    </w:p>
+    <w:p>
+      <w:pPr>
+        <w:tabs>
+          <w:tab w:val="num" w:pos="1440"/>
+        </w:tabs>
+        <w:spacing w:line="276" w:lineRule="auto"/>
+        <w:rPr>
+          <w:rFonts w:ascii="Cambria Math" w:hAnsi="Cambria Math"/>
+          <w:sz w:val="24"/>
+          <w:szCs w:val="24"/>
+        </w:rPr>
+      </w:pPr>
+    </w:p>
+    <w:p>
+      <w:pPr>
+        <w:tabs>
+          <w:tab w:val="num" w:pos="1440"/>
+        </w:tabs>
+        <w:spacing w:line="276" w:lineRule="auto"/>
+        <w:rPr>
+          <w:rFonts w:ascii="Cambria Math" w:hAnsi="Cambria Math"/>
+          <w:sz w:val="24"/>
+          <w:szCs w:val="24"/>
+        </w:rPr>
+      </w:pPr>
+    </w:p>
+    <w:p>
+      <w:pPr>
+        <w:tabs>
+          <w:tab w:val="num" w:pos="1440"/>
+        </w:tabs>
+        <w:spacing w:line="276" w:lineRule="auto"/>
+        <w:rPr>
+          <w:rFonts w:ascii="Cambria Math" w:hAnsi="Cambria Math"/>
+          <w:sz w:val="24"/>
+          <w:szCs w:val="24"/>
+        </w:rPr>
+      </w:pPr>
+    </w:p>
+    <w:p>
+      <w:pPr>
+        <w:spacing w:line="276" w:lineRule="auto"/>
+        <w:rPr>
+          <w:rFonts w:ascii="Cambria Math" w:hAnsi="Cambria Math"/>
+          <w:sz w:val="24"/>
+          <w:szCs w:val="24"/>
+        </w:rPr>
+      </w:pPr>
+      <w:r>
+        <w:rPr>
+          <w:rFonts w:ascii="Cambria Math" w:hAnsi="Cambria Math"/>
+          <w:b/>
+          <w:bCs/>
+          <w:sz w:val="24"/>
+          <w:szCs w:val="24"/>
+        </w:rPr>
+        <w:t xml:space="preserve">Test Case </w:t>
+      </w:r>
+      <w:r>
+        <w:rPr>
+          <w:rFonts w:ascii="Cambria Math" w:hAnsi="Cambria Math"/>
+          <w:b/>
+          <w:bCs/>
+          <w:sz w:val="24"/>
+          <w:szCs w:val="24"/>
+        </w:rPr>
+        <w:t>2.</w:t>
+      </w:r>
+      <w:r>
+        <w:rPr>
+          <w:rFonts w:ascii="Cambria Math" w:hAnsi="Cambria Math"/>
+          <w:b/>
+          <w:bCs/>
+          <w:sz w:val="24"/>
+          <w:szCs w:val="24"/>
+        </w:rPr>
+        <w:t>2</w:t>
+      </w:r>
+      <w:r>
+        <w:rPr>
+          <w:rFonts w:ascii="Cambria Math" w:hAnsi="Cambria Math"/>
+          <w:b/>
+          <w:bCs/>
+          <w:sz w:val="24"/>
+          <w:szCs w:val="24"/>
+        </w:rPr>
+        <w:t xml:space="preserve"> (</w:t>
+      </w:r>
+      <w:r>
+        <w:rPr>
+          <w:rFonts w:ascii="Cambria Math" w:hAnsi="Cambria Math"/>
+          <w:b/>
+          <w:bCs/>
+          <w:sz w:val="24"/>
+          <w:szCs w:val="24"/>
+        </w:rPr>
+        <w:t>B</w:t>
+      </w:r>
+      <w:r>
+        <w:rPr>
+          <w:rFonts w:ascii="Cambria Math" w:hAnsi="Cambria Math"/>
+          <w:b/>
+          <w:bCs/>
+          <w:sz w:val="24"/>
+          <w:szCs w:val="24"/>
+        </w:rPr>
+        <w:t>)</w:t>
+      </w:r>
+      <w:r>
+        <w:rPr>
+          <w:rFonts w:ascii="Cambria Math" w:hAnsi="Cambria Math"/>
+          <w:b/>
+          <w:bCs/>
+          <w:sz w:val="24"/>
+          <w:szCs w:val="24"/>
+        </w:rPr>
+        <w:t xml:space="preserve"> </w:t>
+      </w:r>
+      <w:r>
+        <w:rPr>
+          <w:rFonts w:ascii="Cambria Math" w:hAnsi="Cambria Math"/>
+          <w:b/>
+          <w:bCs/>
+          <w:sz w:val="24"/>
+          <w:szCs w:val="24"/>
+        </w:rPr>
+        <w:t xml:space="preserve">- Search for </w:t>
+      </w:r>
+      <w:r>
+        <w:rPr>
+          <w:rFonts w:ascii="Cambria Math" w:hAnsi="Cambria Math"/>
+          <w:b/>
+          <w:bCs/>
+          <w:sz w:val="24"/>
+          <w:szCs w:val="24"/>
+        </w:rPr>
+        <w:t xml:space="preserve">Non-Existent </w:t>
+      </w:r>
+      <w:r>
+        <w:rPr>
+          <w:rFonts w:ascii="Cambria Math" w:hAnsi="Cambria Math"/>
+          <w:b/>
+          <w:bCs/>
+          <w:sz w:val="24"/>
+          <w:szCs w:val="24"/>
+        </w:rPr>
+        <w:t>Employee</w:t>
+      </w:r>
+    </w:p>
+    <w:p>
+      <w:pPr>
+        <w:numPr>
+          <w:ilvl w:val="0"/>
+          <w:numId w:val="8"/>
+        </w:numPr>
+        <w:spacing w:line="276" w:lineRule="auto"/>
+        <w:ind w:left="540"/>
+        <w:rPr>
+          <w:rFonts w:ascii="Cambria Math" w:hAnsi="Cambria Math"/>
+          <w:sz w:val="24"/>
+          <w:szCs w:val="24"/>
+        </w:rPr>
+      </w:pPr>
+      <w:r>
+        <w:rPr>
+          <w:rFonts w:ascii="Cambria Math" w:hAnsi="Cambria Math"/>
+          <w:b/>
+          <w:bCs/>
+          <w:sz w:val="24"/>
+          <w:szCs w:val="24"/>
+        </w:rPr>
+        <w:t>Test Case ID</w:t>
+      </w:r>
+      <w:r>
+        <w:rPr>
+          <w:rFonts w:ascii="Cambria Math" w:hAnsi="Cambria Math"/>
+          <w:sz w:val="24"/>
+          <w:szCs w:val="24"/>
+        </w:rPr>
+        <w:t xml:space="preserve">: </w:t>
+      </w:r>
+      <w:r>
+        <w:rPr>
+          <w:rFonts w:ascii="Cambria Math" w:hAnsi="Cambria Math"/>
+          <w:sz w:val="24"/>
+          <w:szCs w:val="24"/>
+        </w:rPr>
+        <w:t>2.</w:t>
+      </w:r>
+      <w:r>
+        <w:rPr>
+          <w:rFonts w:ascii="Cambria Math" w:hAnsi="Cambria Math"/>
+          <w:sz w:val="24"/>
+          <w:szCs w:val="24"/>
+        </w:rPr>
+        <w:t>2</w:t>
+      </w:r>
+    </w:p>
+    <w:p>
+      <w:pPr>
+        <w:numPr>
+          <w:ilvl w:val="0"/>
+          <w:numId w:val="8"/>
+        </w:numPr>
+        <w:spacing w:line="276" w:lineRule="auto"/>
+        <w:ind w:left="540"/>
+        <w:rPr>
+          <w:rFonts w:ascii="Cambria Math" w:hAnsi="Cambria Math"/>
+          <w:sz w:val="24"/>
+          <w:szCs w:val="24"/>
+        </w:rPr>
+      </w:pPr>
+      <w:r>
+        <w:rPr>
+          <w:rFonts w:ascii="Cambria Math" w:hAnsi="Cambria Math"/>
+          <w:b/>
+          <w:bCs/>
+          <w:sz w:val="24"/>
+          <w:szCs w:val="24"/>
+        </w:rPr>
+        <w:t>Test Case Description</w:t>
+      </w:r>
+      <w:r>
+        <w:rPr>
+          <w:rFonts w:ascii="Cambria Math" w:hAnsi="Cambria Math"/>
+          <w:sz w:val="24"/>
+          <w:szCs w:val="24"/>
+        </w:rPr>
+        <w:t xml:space="preserve">: </w:t>
+      </w:r>
+      <w:r>
+        <w:rPr>
+          <w:rFonts w:ascii="Cambria Math" w:hAnsi="Cambria Math"/>
+          <w:sz w:val="24"/>
+          <w:szCs w:val="24"/>
+        </w:rPr>
+        <w:t>Ensure that the employee search functionality does not retrieve any record when searched using details of a non-existent employee.</w:t>
+      </w:r>
+    </w:p>
+    <w:p>
+      <w:pPr>
+        <w:numPr>
+          <w:ilvl w:val="0"/>
+          <w:numId w:val="8"/>
+        </w:numPr>
+        <w:spacing w:line="276" w:lineRule="auto"/>
+        <w:ind w:left="540"/>
+        <w:rPr>
+          <w:rFonts w:ascii="Cambria Math" w:hAnsi="Cambria Math"/>
+          <w:sz w:val="24"/>
+          <w:szCs w:val="24"/>
+        </w:rPr>
+      </w:pPr>
+      <w:r>
+        <w:rPr>
+          <w:rFonts w:ascii="Cambria Math" w:hAnsi="Cambria Math"/>
+          <w:b/>
+          <w:bCs/>
+          <w:sz w:val="24"/>
+          <w:szCs w:val="24"/>
+        </w:rPr>
+        <w:t>Test Inputs</w:t>
+      </w:r>
+      <w:r>
+        <w:rPr>
+          <w:rFonts w:ascii="Cambria Math" w:hAnsi="Cambria Math"/>
+          <w:sz w:val="24"/>
+          <w:szCs w:val="24"/>
+        </w:rPr>
+        <w:t>: Various combination of input will be used to test various scenarios. The parameters used when executing test case are:</w:t>
+      </w:r>
+    </w:p>
+    <w:p>
+      <w:pPr>
         <w:numPr>
           <w:ilvl w:val="1"/>
-          <w:numId w:val="2"/>
+          <w:numId w:val="8"/>
         </w:numPr>
         <w:spacing w:line="276" w:lineRule="auto"/>
         <w:ind w:left="990"/>
@@ -640,28 +1963,25 @@
       <w:r>
         <w:rPr>
           <w:rFonts w:ascii="Cambria Math" w:hAnsi="Cambria Math"/>
-          <w:b/>
-          <w:bCs/>
-          <w:sz w:val="24"/>
-          <w:szCs w:val="24"/>
-        </w:rPr>
-        <w:t>Step 1</w:t>
-      </w:r>
-      <w:r>
-        <w:rPr>
-          <w:rFonts w:ascii="Cambria Math" w:hAnsi="Cambria Math"/>
-          <w:sz w:val="24"/>
-          <w:szCs w:val="24"/>
-        </w:rPr>
-        <w:t>: Log in to the system.</w:t>
-      </w:r>
-    </w:p>
-    <w:p>
-      <w:pPr>
-        <w:pStyle w:val="ListParagraph"/>
+          <w:sz w:val="24"/>
+          <w:szCs w:val="24"/>
+        </w:rPr>
+        <w:t xml:space="preserve">Employee’s last name, i.e. </w:t>
+      </w:r>
+      <w:r>
+        <w:rPr>
+          <w:rFonts w:ascii="Cambria Math" w:hAnsi="Cambria Math"/>
+          <w:sz w:val="24"/>
+          <w:szCs w:val="24"/>
+        </w:rPr>
+        <w:t>“NonExistentLastName”</w:t>
+      </w:r>
+    </w:p>
+    <w:p>
+      <w:pPr>
         <w:numPr>
           <w:ilvl w:val="1"/>
-          <w:numId w:val="2"/>
+          <w:numId w:val="8"/>
         </w:numPr>
         <w:spacing w:line="276" w:lineRule="auto"/>
         <w:ind w:left="990"/>
@@ -674,28 +1994,33 @@
       <w:r>
         <w:rPr>
           <w:rFonts w:ascii="Cambria Math" w:hAnsi="Cambria Math"/>
-          <w:b/>
-          <w:bCs/>
-          <w:sz w:val="24"/>
-          <w:szCs w:val="24"/>
-        </w:rPr>
-        <w:t>Step 2</w:t>
-      </w:r>
-      <w:r>
-        <w:rPr>
-          <w:rFonts w:ascii="Cambria Math" w:hAnsi="Cambria Math"/>
-          <w:sz w:val="24"/>
-          <w:szCs w:val="24"/>
-        </w:rPr>
-        <w:t>: Search for an employee by last name, SSN, or employee ID.</w:t>
-      </w:r>
-    </w:p>
-    <w:p>
-      <w:pPr>
-        <w:pStyle w:val="ListParagraph"/>
+          <w:sz w:val="24"/>
+          <w:szCs w:val="24"/>
+        </w:rPr>
+        <w:t>Employee ID</w:t>
+      </w:r>
+      <w:r>
+        <w:rPr>
+          <w:rFonts w:ascii="Cambria Math" w:hAnsi="Cambria Math"/>
+          <w:sz w:val="24"/>
+          <w:szCs w:val="24"/>
+        </w:rPr>
+        <w:t xml:space="preserve">, i.e. </w:t>
+      </w:r>
+      <w:r>
+        <w:rPr>
+          <w:rFonts w:ascii="Cambria Math" w:hAnsi="Cambria Math"/>
+          <w:sz w:val="24"/>
+          <w:szCs w:val="24"/>
+        </w:rPr>
+        <w:t>“NONEMP999”</w:t>
+      </w:r>
+    </w:p>
+    <w:p>
+      <w:pPr>
         <w:numPr>
           <w:ilvl w:val="1"/>
-          <w:numId w:val="2"/>
+          <w:numId w:val="8"/>
         </w:numPr>
         <w:spacing w:line="276" w:lineRule="auto"/>
         <w:ind w:left="990"/>
@@ -708,29 +2033,70 @@
       <w:r>
         <w:rPr>
           <w:rFonts w:ascii="Cambria Math" w:hAnsi="Cambria Math"/>
-          <w:b/>
-          <w:bCs/>
-          <w:sz w:val="24"/>
-          <w:szCs w:val="24"/>
-        </w:rPr>
-        <w:t>Step 3</w:t>
-      </w:r>
-      <w:r>
-        <w:rPr>
-          <w:rFonts w:ascii="Cambria Math" w:hAnsi="Cambria Math"/>
-          <w:sz w:val="24"/>
-          <w:szCs w:val="24"/>
-        </w:rPr>
-        <w:t>: Select the employee you want to update.</w:t>
-      </w:r>
-    </w:p>
-    <w:p>
-      <w:pPr>
-        <w:pStyle w:val="ListParagraph"/>
+          <w:sz w:val="24"/>
+          <w:szCs w:val="24"/>
+        </w:rPr>
+        <w:t>Employee’s SSN</w:t>
+      </w:r>
+      <w:r>
+        <w:rPr>
+          <w:rFonts w:ascii="Cambria Math" w:hAnsi="Cambria Math"/>
+          <w:sz w:val="24"/>
+          <w:szCs w:val="24"/>
+        </w:rPr>
+        <w:t xml:space="preserve">, i.e. </w:t>
+      </w:r>
+      <w:r>
+        <w:rPr>
+          <w:rFonts w:ascii="Cambria Math" w:hAnsi="Cambria Math"/>
+          <w:sz w:val="24"/>
+          <w:szCs w:val="24"/>
+        </w:rPr>
+        <w:t>“999-99-9999”</w:t>
+      </w:r>
+    </w:p>
+    <w:p>
+      <w:pPr>
+        <w:numPr>
+          <w:ilvl w:val="0"/>
+          <w:numId w:val="8"/>
+        </w:numPr>
+        <w:spacing w:line="276" w:lineRule="auto"/>
+        <w:ind w:left="540"/>
+        <w:rPr>
+          <w:rFonts w:ascii="Cambria Math" w:hAnsi="Cambria Math"/>
+          <w:sz w:val="24"/>
+          <w:szCs w:val="24"/>
+        </w:rPr>
+      </w:pPr>
+      <w:r>
+        <w:rPr>
+          <w:rFonts w:ascii="Cambria Math" w:hAnsi="Cambria Math"/>
+          <w:b/>
+          <w:bCs/>
+          <w:sz w:val="24"/>
+          <w:szCs w:val="24"/>
+        </w:rPr>
+        <w:t>Expected Results</w:t>
+      </w:r>
+      <w:r>
+        <w:rPr>
+          <w:rFonts w:ascii="Cambria Math" w:hAnsi="Cambria Math"/>
+          <w:sz w:val="24"/>
+          <w:szCs w:val="24"/>
+        </w:rPr>
+        <w:t>:</w:t>
+      </w:r>
+    </w:p>
+    <w:p>
+      <w:pPr>
         <w:numPr>
           <w:ilvl w:val="1"/>
-          <w:numId w:val="2"/>
+          <w:numId w:val="8"/>
         </w:numPr>
+        <w:tabs>
+          <w:tab w:val="clear" w:pos="1440"/>
+        </w:tabs>
         <w:spacing w:line="276" w:lineRule="auto"/>
         <w:ind w:left="990"/>
         <w:rPr>
@@ -742,29 +2108,21 @@
       <w:r>
         <w:rPr>
           <w:rFonts w:ascii="Cambria Math" w:hAnsi="Cambria Math"/>
-          <w:b/>
-          <w:bCs/>
-          <w:sz w:val="24"/>
-          <w:szCs w:val="24"/>
-        </w:rPr>
-        <w:t>Step 4</w:t>
-      </w:r>
-      <w:r>
-        <w:rPr>
-          <w:rFonts w:ascii="Cambria Math" w:hAnsi="Cambria Math"/>
-          <w:sz w:val="24"/>
-          <w:szCs w:val="24"/>
-        </w:rPr>
-        <w:t>: Edit the employee's information (e.g., name, address, salary, hourly wage, etc.).</w:t>
-      </w:r>
-    </w:p>
-    <w:p>
-      <w:pPr>
-        <w:pStyle w:val="ListParagraph"/>
+          <w:sz w:val="24"/>
+          <w:szCs w:val="24"/>
+        </w:rPr>
+        <w:t>When a last name and SSN that do not match any employee record are used as inputs, the system should not return any record.</w:t>
+      </w:r>
+    </w:p>
+    <w:p>
+      <w:pPr>
         <w:numPr>
           <w:ilvl w:val="1"/>
-          <w:numId w:val="2"/>
+          <w:numId w:val="8"/>
         </w:numPr>
+        <w:tabs>
+          <w:tab w:val="clear" w:pos="1440"/>
+        </w:tabs>
         <w:spacing w:line="276" w:lineRule="auto"/>
         <w:ind w:left="990"/>
         <w:rPr>
@@ -776,31 +2134,18 @@
       <w:r>
         <w:rPr>
           <w:rFonts w:ascii="Cambria Math" w:hAnsi="Cambria Math"/>
-          <w:b/>
-          <w:bCs/>
-          <w:sz w:val="24"/>
-          <w:szCs w:val="24"/>
-        </w:rPr>
-        <w:t>Step 5</w:t>
-      </w:r>
-      <w:r>
-        <w:rPr>
-          <w:rFonts w:ascii="Cambria Math" w:hAnsi="Cambria Math"/>
-          <w:sz w:val="24"/>
-          <w:szCs w:val="24"/>
-        </w:rPr>
-        <w:t>: Save the changes.</w:t>
+          <w:sz w:val="24"/>
+          <w:szCs w:val="24"/>
+        </w:rPr>
+        <w:t>When a last name and Employee ID that do not match any employee record are used as inputs, the system should not return any record</w:t>
       </w:r>
     </w:p>
     <w:p>
       <w:pPr>
         <w:numPr>
           <w:ilvl w:val="0"/>
-          <w:numId w:val="1"/>
+          <w:numId w:val="8"/>
         </w:numPr>
-        <w:tabs>
-          <w:tab w:val="clear" w:pos="720"/>
-        </w:tabs>
         <w:spacing w:line="276" w:lineRule="auto"/>
         <w:ind w:left="540"/>
         <w:rPr>
@@ -817,26 +2162,80 @@
           <w:sz w:val="24"/>
           <w:szCs w:val="24"/>
         </w:rPr>
-        <w:t>Postconditions</w:t>
-      </w:r>
-      <w:r>
-        <w:rPr>
-          <w:rFonts w:ascii="Cambria Math" w:hAnsi="Cambria Math"/>
-          <w:sz w:val="24"/>
-          <w:szCs w:val="24"/>
-        </w:rPr>
-        <w:t>: The employee's data is updated in the database.</w:t>
+        <w:t>Initialization</w:t>
+      </w:r>
+      <w:r>
+        <w:rPr>
+          <w:rFonts w:ascii="Cambria Math" w:hAnsi="Cambria Math"/>
+          <w:sz w:val="24"/>
+          <w:szCs w:val="24"/>
+        </w:rPr>
+        <w:t xml:space="preserve">: </w:t>
+      </w:r>
+    </w:p>
+    <w:p>
+      <w:pPr>
+        <w:numPr>
+          <w:ilvl w:val="1"/>
+          <w:numId w:val="8"/>
+        </w:numPr>
+        <w:spacing w:line="276" w:lineRule="auto"/>
+        <w:ind w:left="990"/>
+        <w:rPr>
+          <w:rFonts w:ascii="Cambria Math" w:hAnsi="Cambria Math"/>
+          <w:sz w:val="24"/>
+          <w:szCs w:val="24"/>
+        </w:rPr>
+      </w:pPr>
+      <w:r>
+        <w:rPr>
+          <w:rFonts w:ascii="Cambria Math" w:hAnsi="Cambria Math"/>
+          <w:sz w:val="24"/>
+          <w:szCs w:val="24"/>
+        </w:rPr>
+        <w:t xml:space="preserve">Ensure the testing environment is set up with the employee management application running. </w:t>
+      </w:r>
+      <w:r>
+        <w:rPr>
+          <w:rFonts w:ascii="Cambria Math" w:hAnsi="Cambria Math"/>
+          <w:sz w:val="24"/>
+          <w:szCs w:val="24"/>
+        </w:rPr>
+        <w:t xml:space="preserve"> </w:t>
+      </w:r>
+    </w:p>
+    <w:p>
+      <w:pPr>
+        <w:numPr>
+          <w:ilvl w:val="1"/>
+          <w:numId w:val="8"/>
+        </w:numPr>
+        <w:tabs>
+          <w:tab w:val="clear" w:pos="1440"/>
+        </w:tabs>
+        <w:spacing w:line="276" w:lineRule="auto"/>
+        <w:ind w:left="990"/>
+        <w:rPr>
+          <w:rFonts w:ascii="Cambria Math" w:hAnsi="Cambria Math"/>
+          <w:sz w:val="24"/>
+          <w:szCs w:val="24"/>
+        </w:rPr>
+      </w:pPr>
+      <w:r>
+        <w:rPr>
+          <w:rFonts w:ascii="Cambria Math" w:hAnsi="Cambria Math"/>
+          <w:sz w:val="24"/>
+          <w:szCs w:val="24"/>
+        </w:rPr>
+        <w:t>Confirm that there are no employees in the database with the last name “NonExistentLastName” and the provided SSN and Employee ID.</w:t>
       </w:r>
     </w:p>
     <w:p>
       <w:pPr>
         <w:numPr>
           <w:ilvl w:val="0"/>
-          <w:numId w:val="1"/>
+          <w:numId w:val="8"/>
         </w:numPr>
-        <w:tabs>
-          <w:tab w:val="clear" w:pos="720"/>
-        </w:tabs>
         <w:spacing w:line="276" w:lineRule="auto"/>
         <w:ind w:left="540"/>
         <w:rPr>
@@ -853,26 +2252,86 @@
           <w:sz w:val="24"/>
           <w:szCs w:val="24"/>
         </w:rPr>
-        <w:t>Test Data</w:t>
-      </w:r>
-      <w:r>
-        <w:rPr>
-          <w:rFonts w:ascii="Cambria Math" w:hAnsi="Cambria Math"/>
-          <w:sz w:val="24"/>
-          <w:szCs w:val="24"/>
-        </w:rPr>
-        <w:t>: Prepare test data with different scenarios, such as updating a full-time employee's salary, updating a part-time employee's hourly wage, and verifying the changes.</w:t>
+        <w:t>Dependency</w:t>
+      </w:r>
+      <w:r>
+        <w:rPr>
+          <w:rFonts w:ascii="Cambria Math" w:hAnsi="Cambria Math"/>
+          <w:sz w:val="24"/>
+          <w:szCs w:val="24"/>
+        </w:rPr>
+        <w:t>:</w:t>
+      </w:r>
+      <w:r>
+        <w:rPr>
+          <w:rFonts w:ascii="Segoe UI" w:eastAsia="Times New Roman" w:hAnsi="Segoe UI" w:cs="Segoe UI"/>
+          <w:color w:val="D1D5DB"/>
+          <w:kern w:val="0"/>
+          <w:sz w:val="24"/>
+          <w:szCs w:val="24"/>
+          <w14:ligatures w14:val="none"/>
+        </w:rPr>
+        <w:t xml:space="preserve"> </w:t>
+      </w:r>
+    </w:p>
+    <w:p>
+      <w:pPr>
+        <w:numPr>
+          <w:ilvl w:val="1"/>
+          <w:numId w:val="8"/>
+        </w:numPr>
+        <w:tabs>
+          <w:tab w:val="clear" w:pos="1440"/>
+        </w:tabs>
+        <w:spacing w:line="276" w:lineRule="auto"/>
+        <w:ind w:left="990"/>
+        <w:rPr>
+          <w:rFonts w:ascii="Cambria Math" w:hAnsi="Cambria Math"/>
+          <w:sz w:val="24"/>
+          <w:szCs w:val="24"/>
+        </w:rPr>
+      </w:pPr>
+      <w:r>
+        <w:rPr>
+          <w:rFonts w:ascii="Cambria Math" w:hAnsi="Cambria Math"/>
+          <w:sz w:val="24"/>
+          <w:szCs w:val="24"/>
+        </w:rPr>
+        <w:t xml:space="preserve">The system must be able to connect to the database without issues. </w:t>
+      </w:r>
+    </w:p>
+    <w:p>
+      <w:pPr>
+        <w:numPr>
+          <w:ilvl w:val="1"/>
+          <w:numId w:val="8"/>
+        </w:numPr>
+        <w:tabs>
+          <w:tab w:val="clear" w:pos="1440"/>
+        </w:tabs>
+        <w:spacing w:line="276" w:lineRule="auto"/>
+        <w:ind w:left="990"/>
+        <w:rPr>
+          <w:rFonts w:ascii="Cambria Math" w:hAnsi="Cambria Math"/>
+          <w:sz w:val="24"/>
+          <w:szCs w:val="24"/>
+        </w:rPr>
+      </w:pPr>
+      <w:r>
+        <w:rPr>
+          <w:rFonts w:ascii="Cambria Math" w:hAnsi="Cambria Math"/>
+          <w:sz w:val="24"/>
+          <w:szCs w:val="24"/>
+        </w:rPr>
+        <w:t>The user conducting the test must have the necessary permissions to access the search functionality.</w:t>
       </w:r>
     </w:p>
     <w:p>
       <w:pPr>
         <w:numPr>
           <w:ilvl w:val="0"/>
-          <w:numId w:val="1"/>
+          <w:numId w:val="8"/>
         </w:numPr>
-        <w:tabs>
-          <w:tab w:val="clear" w:pos="720"/>
-        </w:tabs>
         <w:spacing w:line="276" w:lineRule="auto"/>
         <w:ind w:left="540"/>
         <w:rPr>
@@ -889,26 +2348,307 @@
           <w:sz w:val="24"/>
           <w:szCs w:val="24"/>
         </w:rPr>
-        <w:t>Test Pass/Fail Criteria</w:t>
-      </w:r>
-      <w:r>
-        <w:rPr>
-          <w:rFonts w:ascii="Cambria Math" w:hAnsi="Cambria Math"/>
-          <w:sz w:val="24"/>
-          <w:szCs w:val="24"/>
-        </w:rPr>
-        <w:t>: The test case passes if all steps execute successfully and the expected results match the actual results.</w:t>
+        <w:t>Test Steps</w:t>
+      </w:r>
+      <w:r>
+        <w:rPr>
+          <w:rFonts w:ascii="Cambria Math" w:hAnsi="Cambria Math"/>
+          <w:sz w:val="24"/>
+          <w:szCs w:val="24"/>
+        </w:rPr>
+        <w:t>:</w:t>
+      </w:r>
+    </w:p>
+    <w:p>
+      <w:pPr>
+        <w:pStyle w:val="ListParagraph"/>
+        <w:spacing w:line="276" w:lineRule="auto"/>
+        <w:ind w:left="990"/>
+        <w:rPr>
+          <w:rFonts w:ascii="Cambria Math" w:hAnsi="Cambria Math"/>
+          <w:sz w:val="24"/>
+          <w:szCs w:val="24"/>
+        </w:rPr>
+      </w:pPr>
+      <w:r>
+        <w:rPr>
+          <w:rFonts w:ascii="Cambria Math" w:hAnsi="Cambria Math"/>
+          <w:b/>
+          <w:bCs/>
+          <w:sz w:val="24"/>
+          <w:szCs w:val="24"/>
+        </w:rPr>
+        <w:t>Step 1</w:t>
+      </w:r>
+      <w:r>
+        <w:rPr>
+          <w:rFonts w:ascii="Cambria Math" w:hAnsi="Cambria Math"/>
+          <w:sz w:val="24"/>
+          <w:szCs w:val="24"/>
+        </w:rPr>
+        <w:t>: Log in to the system.</w:t>
+      </w:r>
+    </w:p>
+    <w:p>
+      <w:pPr>
+        <w:pStyle w:val="ListParagraph"/>
+        <w:spacing w:line="276" w:lineRule="auto"/>
+        <w:ind w:left="990"/>
+        <w:rPr>
+          <w:rFonts w:ascii="Cambria Math" w:hAnsi="Cambria Math"/>
+          <w:sz w:val="24"/>
+          <w:szCs w:val="24"/>
+        </w:rPr>
+      </w:pPr>
+      <w:r>
+        <w:rPr>
+          <w:rFonts w:ascii="Cambria Math" w:hAnsi="Cambria Math"/>
+          <w:b/>
+          <w:bCs/>
+          <w:sz w:val="24"/>
+          <w:szCs w:val="24"/>
+        </w:rPr>
+        <w:t>Step 2</w:t>
+      </w:r>
+      <w:r>
+        <w:rPr>
+          <w:rFonts w:ascii="Cambria Math" w:hAnsi="Cambria Math"/>
+          <w:sz w:val="24"/>
+          <w:szCs w:val="24"/>
+        </w:rPr>
+        <w:t xml:space="preserve">: </w:t>
+      </w:r>
+      <w:r>
+        <w:rPr>
+          <w:rFonts w:ascii="Cambria Math" w:hAnsi="Cambria Math"/>
+          <w:sz w:val="24"/>
+          <w:szCs w:val="24"/>
+        </w:rPr>
+        <w:t>Navigate to the employee search interface</w:t>
+      </w:r>
+    </w:p>
+    <w:p>
+      <w:pPr>
+        <w:pStyle w:val="ListParagraph"/>
+        <w:spacing w:line="276" w:lineRule="auto"/>
+        <w:ind w:left="990"/>
+        <w:rPr>
+          <w:rFonts w:ascii="Cambria Math" w:hAnsi="Cambria Math"/>
+          <w:sz w:val="24"/>
+          <w:szCs w:val="24"/>
+        </w:rPr>
+      </w:pPr>
+      <w:r>
+        <w:rPr>
+          <w:rFonts w:ascii="Cambria Math" w:hAnsi="Cambria Math"/>
+          <w:b/>
+          <w:bCs/>
+          <w:sz w:val="24"/>
+          <w:szCs w:val="24"/>
+        </w:rPr>
+        <w:t>Step 3</w:t>
+      </w:r>
+      <w:r>
+        <w:rPr>
+          <w:rFonts w:ascii="Cambria Math" w:hAnsi="Cambria Math"/>
+          <w:sz w:val="24"/>
+          <w:szCs w:val="24"/>
+        </w:rPr>
+        <w:t>:</w:t>
+      </w:r>
+      <w:r>
+        <w:rPr>
+          <w:rFonts w:ascii="Cambria Math" w:hAnsi="Cambria Math"/>
+          <w:sz w:val="24"/>
+          <w:szCs w:val="24"/>
+        </w:rPr>
+        <w:t xml:space="preserve"> </w:t>
+      </w:r>
+      <w:r>
+        <w:rPr>
+          <w:rFonts w:ascii="Cambria Math" w:hAnsi="Cambria Math"/>
+          <w:sz w:val="24"/>
+          <w:szCs w:val="24"/>
+        </w:rPr>
+        <w:t xml:space="preserve">Confirm </w:t>
+      </w:r>
+      <w:r>
+        <w:rPr>
+          <w:rFonts w:ascii="Cambria Math" w:hAnsi="Cambria Math"/>
+          <w:sz w:val="24"/>
+          <w:szCs w:val="24"/>
+        </w:rPr>
+        <w:t>that no employee currently exists with your search criteria</w:t>
+      </w:r>
+    </w:p>
+    <w:p>
+      <w:pPr>
+        <w:pStyle w:val="ListParagraph"/>
+        <w:spacing w:line="276" w:lineRule="auto"/>
+        <w:ind w:left="990"/>
+        <w:jc w:val="left"/>
+        <w:rPr>
+          <w:rFonts w:ascii="Cambria Math" w:hAnsi="Cambria Math"/>
+          <w:sz w:val="24"/>
+          <w:szCs w:val="24"/>
+        </w:rPr>
+      </w:pPr>
+      <w:r>
+        <w:rPr>
+          <w:rFonts w:ascii="Cambria Math" w:hAnsi="Cambria Math"/>
+          <w:b/>
+          <w:bCs/>
+          <w:sz w:val="24"/>
+          <w:szCs w:val="24"/>
+        </w:rPr>
+        <w:t>Step</w:t>
+      </w:r>
+      <w:r>
+        <w:rPr>
+          <w:rFonts w:ascii="Cambria Math" w:hAnsi="Cambria Math"/>
+          <w:b/>
+          <w:bCs/>
+          <w:sz w:val="24"/>
+          <w:szCs w:val="24"/>
+        </w:rPr>
+        <w:t xml:space="preserve"> 4</w:t>
+      </w:r>
+      <w:r>
+        <w:rPr>
+          <w:rFonts w:ascii="Cambria Math" w:hAnsi="Cambria Math"/>
+          <w:sz w:val="24"/>
+          <w:szCs w:val="24"/>
+        </w:rPr>
+        <w:t>:</w:t>
+      </w:r>
+      <w:r>
+        <w:rPr>
+          <w:rFonts w:ascii="Cambria Math" w:hAnsi="Cambria Math"/>
+          <w:sz w:val="24"/>
+          <w:szCs w:val="24"/>
+        </w:rPr>
+        <w:t xml:space="preserve"> Enter last name “</w:t>
+      </w:r>
+      <w:r>
+        <w:rPr>
+          <w:rFonts w:ascii="Cambria Math" w:hAnsi="Cambria Math"/>
+          <w:sz w:val="24"/>
+          <w:szCs w:val="24"/>
+        </w:rPr>
+        <w:t>NonExistentLastName</w:t>
+      </w:r>
+      <w:r>
+        <w:rPr>
+          <w:rFonts w:ascii="Cambria Math" w:hAnsi="Cambria Math"/>
+          <w:sz w:val="24"/>
+          <w:szCs w:val="24"/>
+        </w:rPr>
+        <w:t>” and SSN “</w:t>
+      </w:r>
+      <w:r>
+        <w:rPr>
+          <w:rFonts w:ascii="Cambria Math" w:hAnsi="Cambria Math"/>
+          <w:sz w:val="24"/>
+          <w:szCs w:val="24"/>
+        </w:rPr>
+        <w:t>999-99-9999</w:t>
+      </w:r>
+      <w:r>
+        <w:rPr>
+          <w:rFonts w:ascii="Cambria Math" w:hAnsi="Cambria Math"/>
+          <w:sz w:val="24"/>
+          <w:szCs w:val="24"/>
+        </w:rPr>
+        <w:t xml:space="preserve">” in the respective fields and initiate search. </w:t>
+      </w:r>
+    </w:p>
+    <w:p>
+      <w:pPr>
+        <w:pStyle w:val="ListParagraph"/>
+        <w:spacing w:line="276" w:lineRule="auto"/>
+        <w:ind w:left="990"/>
+        <w:rPr>
+          <w:rFonts w:ascii="Cambria Math" w:hAnsi="Cambria Math"/>
+          <w:sz w:val="24"/>
+          <w:szCs w:val="24"/>
+        </w:rPr>
+      </w:pPr>
+      <w:r>
+        <w:rPr>
+          <w:rFonts w:ascii="Cambria Math" w:hAnsi="Cambria Math"/>
+          <w:b/>
+          <w:bCs/>
+          <w:sz w:val="24"/>
+          <w:szCs w:val="24"/>
+        </w:rPr>
+        <w:lastRenderedPageBreak/>
+        <w:t xml:space="preserve">Step </w:t>
+      </w:r>
+      <w:r>
+        <w:rPr>
+          <w:rFonts w:ascii="Cambria Math" w:hAnsi="Cambria Math"/>
+          <w:b/>
+          <w:bCs/>
+          <w:sz w:val="24"/>
+          <w:szCs w:val="24"/>
+        </w:rPr>
+        <w:t>5</w:t>
+      </w:r>
+      <w:r>
+        <w:rPr>
+          <w:rFonts w:ascii="Cambria Math" w:hAnsi="Cambria Math"/>
+          <w:sz w:val="24"/>
+          <w:szCs w:val="24"/>
+        </w:rPr>
+        <w:t>:</w:t>
+      </w:r>
+      <w:r>
+        <w:rPr>
+          <w:rFonts w:ascii="Cambria Math" w:hAnsi="Cambria Math"/>
+          <w:sz w:val="24"/>
+          <w:szCs w:val="24"/>
+        </w:rPr>
+        <w:t xml:space="preserve"> Clear all fields and repeat with last name “</w:t>
+      </w:r>
+      <w:r>
+        <w:rPr>
+          <w:rFonts w:ascii="Cambria Math" w:hAnsi="Cambria Math"/>
+          <w:sz w:val="24"/>
+          <w:szCs w:val="24"/>
+        </w:rPr>
+        <w:t>NonExistentLastName</w:t>
+      </w:r>
+      <w:r>
+        <w:rPr>
+          <w:rFonts w:ascii="Cambria Math" w:hAnsi="Cambria Math"/>
+          <w:sz w:val="24"/>
+          <w:szCs w:val="24"/>
+        </w:rPr>
+        <w:t>” and Employee ID “</w:t>
+      </w:r>
+      <w:r>
+        <w:rPr>
+          <w:rFonts w:ascii="Cambria Math" w:hAnsi="Cambria Math"/>
+          <w:sz w:val="24"/>
+          <w:szCs w:val="24"/>
+        </w:rPr>
+        <w:t>NONEMP999</w:t>
+      </w:r>
+      <w:r>
+        <w:rPr>
+          <w:rFonts w:ascii="Cambria Math" w:hAnsi="Cambria Math"/>
+          <w:sz w:val="24"/>
+          <w:szCs w:val="24"/>
+        </w:rPr>
+        <w:t xml:space="preserve">” into respective fields. </w:t>
       </w:r>
     </w:p>
     <w:p>
       <w:pPr>
         <w:numPr>
           <w:ilvl w:val="0"/>
-          <w:numId w:val="1"/>
+          <w:numId w:val="8"/>
         </w:numPr>
-        <w:tabs>
-          <w:tab w:val="clear" w:pos="720"/>
-        </w:tabs>
         <w:spacing w:line="276" w:lineRule="auto"/>
         <w:ind w:left="540"/>
         <w:rPr>
@@ -925,23 +2665,112 @@
           <w:sz w:val="24"/>
           <w:szCs w:val="24"/>
         </w:rPr>
-        <w:t>Test Execution</w:t>
-      </w:r>
-      <w:r>
-        <w:rPr>
-          <w:rFonts w:ascii="Cambria Math" w:hAnsi="Cambria Math"/>
-          <w:sz w:val="24"/>
-          <w:szCs w:val="24"/>
-        </w:rPr>
-        <w:t>: Execute the test case on the system, and record the results.</w:t>
+        <w:t>Postconditions</w:t>
+      </w:r>
+      <w:r>
+        <w:rPr>
+          <w:rFonts w:ascii="Cambria Math" w:hAnsi="Cambria Math"/>
+          <w:sz w:val="24"/>
+          <w:szCs w:val="24"/>
+        </w:rPr>
+        <w:t xml:space="preserve">: </w:t>
+      </w:r>
+      <w:r>
+        <w:rPr>
+          <w:rFonts w:ascii="Cambria Math" w:hAnsi="Cambria Math"/>
+          <w:sz w:val="24"/>
+          <w:szCs w:val="24"/>
+        </w:rPr>
+        <w:t xml:space="preserve">System remains operational and no </w:t>
+      </w:r>
+      <w:r>
+        <w:rPr>
+          <w:rFonts w:ascii="Cambria Math" w:hAnsi="Cambria Math"/>
+          <w:sz w:val="24"/>
+          <w:szCs w:val="24"/>
+        </w:rPr>
+        <w:t>new records</w:t>
+      </w:r>
+      <w:r>
+        <w:rPr>
+          <w:rFonts w:ascii="Cambria Math" w:hAnsi="Cambria Math"/>
+          <w:sz w:val="24"/>
+          <w:szCs w:val="24"/>
+        </w:rPr>
+        <w:t xml:space="preserve"> were </w:t>
+      </w:r>
+      <w:r>
+        <w:rPr>
+          <w:rFonts w:ascii="Cambria Math" w:hAnsi="Cambria Math"/>
+          <w:sz w:val="24"/>
+          <w:szCs w:val="24"/>
+        </w:rPr>
+        <w:t xml:space="preserve">created as a result </w:t>
+      </w:r>
+      <w:r>
+        <w:rPr>
+          <w:rFonts w:ascii="Cambria Math" w:hAnsi="Cambria Math"/>
+          <w:sz w:val="24"/>
+          <w:szCs w:val="24"/>
+        </w:rPr>
+        <w:t xml:space="preserve">of the search </w:t>
+      </w:r>
+      <w:r>
+        <w:rPr>
+          <w:rFonts w:ascii="Cambria Math" w:hAnsi="Cambria Math"/>
+          <w:sz w:val="24"/>
+          <w:szCs w:val="24"/>
+        </w:rPr>
+        <w:t xml:space="preserve">operation. </w:t>
       </w:r>
     </w:p>
     <w:p>
       <w:pPr>
         <w:numPr>
           <w:ilvl w:val="0"/>
-          <w:numId w:val="1"/>
+          <w:numId w:val="8"/>
         </w:numPr>
+        <w:spacing w:line="276" w:lineRule="auto"/>
+        <w:ind w:left="540"/>
+        <w:rPr>
+          <w:rFonts w:ascii="Cambria Math" w:hAnsi="Cambria Math"/>
+          <w:sz w:val="24"/>
+          <w:szCs w:val="24"/>
+        </w:rPr>
+      </w:pPr>
+      <w:r>
+        <w:rPr>
+          <w:rFonts w:ascii="Cambria Math" w:hAnsi="Cambria Math"/>
+          <w:b/>
+          <w:bCs/>
+          <w:sz w:val="24"/>
+          <w:szCs w:val="24"/>
+        </w:rPr>
+        <w:t>Test Pass/Fail Criteria</w:t>
+      </w:r>
+      <w:r>
+        <w:rPr>
+          <w:rFonts w:ascii="Cambria Math" w:hAnsi="Cambria Math"/>
+          <w:sz w:val="24"/>
+          <w:szCs w:val="24"/>
+        </w:rPr>
+        <w:t xml:space="preserve">: </w:t>
+      </w:r>
+      <w:r>
+        <w:rPr>
+          <w:rFonts w:ascii="Cambria Math" w:hAnsi="Cambria Math"/>
+          <w:sz w:val="24"/>
+          <w:szCs w:val="24"/>
+        </w:rPr>
+        <w:t>The test case passes if the system does not return any employee records for the non-existent employee data. The test fails if any records are returned.</w:t>
+      </w:r>
+    </w:p>
+    <w:p>
+      <w:pPr>
+        <w:numPr>
+          <w:ilvl w:val="0"/>
+          <w:numId w:val="8"/>
+        </w:numPr>
         <w:tabs>
           <w:tab w:val="clear" w:pos="720"/>
         </w:tabs>
@@ -969,28 +2798,24 @@
           <w:sz w:val="24"/>
           <w:szCs w:val="24"/>
         </w:rPr>
-        <w:t xml:space="preserve">: Log out and close any open connections to DB. </w:t>
-      </w:r>
-    </w:p>
-    <w:p>
-      <w:pPr>
-        <w:spacing w:line="276" w:lineRule="auto"/>
-        <w:rPr>
-          <w:rFonts w:ascii="Cambria Math" w:hAnsi="Cambria Math"/>
-          <w:sz w:val="24"/>
-          <w:szCs w:val="24"/>
-        </w:rPr>
-      </w:pPr>
-    </w:p>
-    <w:p>
-      <w:pPr>
-        <w:spacing w:line="276" w:lineRule="auto"/>
-        <w:rPr>
-          <w:rFonts w:ascii="Cambria Math" w:hAnsi="Cambria Math"/>
-          <w:sz w:val="24"/>
-          <w:szCs w:val="24"/>
-        </w:rPr>
-      </w:pPr>
+        <w:t>: Log out</w:t>
+      </w:r>
+      <w:r>
+        <w:rPr>
+          <w:rFonts w:ascii="Cambria Math" w:hAnsi="Cambria Math"/>
+          <w:sz w:val="24"/>
+          <w:szCs w:val="24"/>
+        </w:rPr>
+        <w:t xml:space="preserve"> of system. Close </w:t>
+      </w:r>
+      <w:r>
+        <w:rPr>
+          <w:rFonts w:ascii="Cambria Math" w:hAnsi="Cambria Math"/>
+          <w:sz w:val="24"/>
+          <w:szCs w:val="24"/>
+        </w:rPr>
+        <w:t xml:space="preserve">any open connections to DB. </w:t>
+      </w:r>
     </w:p>
     <w:p>
       <w:pPr>
@@ -1022,7 +2847,6 @@
           <w:sz w:val="24"/>
           <w:szCs w:val="24"/>
         </w:rPr>
-        <w:lastRenderedPageBreak/>
         <w:t>Actual Result</w:t>
       </w:r>
       <w:r>
@@ -1234,7 +3058,7 @@
                 <w:sz w:val="24"/>
                 <w:szCs w:val="24"/>
               </w:rPr>
-              <w:t>Searched for the employee by last name and found the employee.</w:t>
+              <w:t>No employee found for last name “NonExistentLastName” and SSN “999-99-9999”.</w:t>
             </w:r>
           </w:p>
         </w:tc>
@@ -1263,7 +3087,7 @@
                 <w:sz w:val="24"/>
                 <w:szCs w:val="24"/>
               </w:rPr>
-              <w:t>Step 3:</w:t>
+              <w:t xml:space="preserve">Step 3: </w:t>
             </w:r>
           </w:p>
         </w:tc>
@@ -1312,163 +3136,7 @@
                 <w:sz w:val="24"/>
                 <w:szCs w:val="24"/>
               </w:rPr>
-              <w:t>Selected the employee to update.</w:t>
-            </w:r>
-          </w:p>
-        </w:tc>
-      </w:tr>
-      <w:tr>
-        <w:tc>
-          <w:tcPr>
-            <w:tcW w:w="810" w:type="dxa"/>
-          </w:tcPr>
-          <w:p>
-            <w:pPr>
-              <w:tabs>
-                <w:tab w:val="num" w:pos="1440"/>
-              </w:tabs>
-              <w:spacing w:line="276" w:lineRule="auto"/>
-              <w:ind w:left="-105"/>
-              <w:rPr>
-                <w:rFonts w:ascii="Cambria Math" w:hAnsi="Cambria Math"/>
-                <w:sz w:val="24"/>
-                <w:szCs w:val="24"/>
-              </w:rPr>
-            </w:pPr>
-            <w:r>
-              <w:rPr>
-                <w:rFonts w:ascii="Cambria Math" w:hAnsi="Cambria Math"/>
-                <w:sz w:val="24"/>
-                <w:szCs w:val="24"/>
-              </w:rPr>
-              <w:t>Step 4:</w:t>
-            </w:r>
-          </w:p>
-        </w:tc>
-        <w:tc>
-          <w:tcPr>
-            <w:tcW w:w="270" w:type="dxa"/>
-          </w:tcPr>
-          <w:p>
-            <w:pPr>
-              <w:tabs>
-                <w:tab w:val="num" w:pos="1440"/>
-              </w:tabs>
-              <w:spacing w:line="276" w:lineRule="auto"/>
-              <w:rPr>
-                <w:rFonts w:ascii="Cambria Math" w:hAnsi="Cambria Math"/>
-                <w:sz w:val="24"/>
-                <w:szCs w:val="24"/>
-              </w:rPr>
-            </w:pPr>
-          </w:p>
-        </w:tc>
-        <w:tc>
-          <w:tcPr>
-            <w:tcW w:w="7470" w:type="dxa"/>
-            <w:tcBorders>
-              <w:top w:val="single" w:sz="4" w:space="0" w:color="auto"/>
-              <w:bottom w:val="single" w:sz="4" w:space="0" w:color="auto"/>
-            </w:tcBorders>
-          </w:tcPr>
-          <w:p>
-            <w:pPr>
-              <w:tabs>
-                <w:tab w:val="num" w:pos="1440"/>
-              </w:tabs>
-              <w:spacing w:line="276" w:lineRule="auto"/>
-              <w:ind w:left="-105"/>
-              <w:rPr>
-                <w:rFonts w:ascii="Cambria Math" w:hAnsi="Cambria Math"/>
-                <w:sz w:val="24"/>
-                <w:szCs w:val="24"/>
-              </w:rPr>
-            </w:pPr>
-            <w:r>
-              <w:rPr>
-                <w:rFonts w:ascii="Cambria Math" w:hAnsi="Cambria Math"/>
-                <w:sz w:val="24"/>
-                <w:szCs w:val="24"/>
-              </w:rPr>
-              <w:t>Edited the employee's information and saved the changes.</w:t>
-            </w:r>
-          </w:p>
-        </w:tc>
-      </w:tr>
-      <w:tr>
-        <w:tc>
-          <w:tcPr>
-            <w:tcW w:w="810" w:type="dxa"/>
-          </w:tcPr>
-          <w:p>
-            <w:pPr>
-              <w:tabs>
-                <w:tab w:val="num" w:pos="1440"/>
-              </w:tabs>
-              <w:spacing w:line="276" w:lineRule="auto"/>
-              <w:ind w:left="-105"/>
-              <w:rPr>
-                <w:rFonts w:ascii="Cambria Math" w:hAnsi="Cambria Math"/>
-                <w:sz w:val="24"/>
-                <w:szCs w:val="24"/>
-              </w:rPr>
-            </w:pPr>
-            <w:r>
-              <w:rPr>
-                <w:rFonts w:ascii="Cambria Math" w:hAnsi="Cambria Math"/>
-                <w:sz w:val="24"/>
-                <w:szCs w:val="24"/>
-              </w:rPr>
-              <w:t>Step 5:</w:t>
-            </w:r>
-          </w:p>
-        </w:tc>
-        <w:tc>
-          <w:tcPr>
-            <w:tcW w:w="270" w:type="dxa"/>
-          </w:tcPr>
-          <w:p>
-            <w:pPr>
-              <w:tabs>
-                <w:tab w:val="num" w:pos="1440"/>
-              </w:tabs>
-              <w:spacing w:line="276" w:lineRule="auto"/>
-              <w:rPr>
-                <w:rFonts w:ascii="Cambria Math" w:hAnsi="Cambria Math"/>
-                <w:sz w:val="24"/>
-                <w:szCs w:val="24"/>
-              </w:rPr>
-            </w:pPr>
-          </w:p>
-        </w:tc>
-        <w:tc>
-          <w:tcPr>
-            <w:tcW w:w="7470" w:type="dxa"/>
-            <w:tcBorders>
-              <w:top w:val="single" w:sz="4" w:space="0" w:color="auto"/>
-              <w:bottom w:val="single" w:sz="4" w:space="0" w:color="auto"/>
-            </w:tcBorders>
-          </w:tcPr>
-          <w:p>
-            <w:pPr>
-              <w:tabs>
-                <w:tab w:val="num" w:pos="1440"/>
-              </w:tabs>
-              <w:spacing w:line="276" w:lineRule="auto"/>
-              <w:ind w:left="-105"/>
-              <w:rPr>
-                <w:rFonts w:ascii="Cambria Math" w:hAnsi="Cambria Math"/>
-                <w:sz w:val="24"/>
-                <w:szCs w:val="24"/>
-              </w:rPr>
-            </w:pPr>
-            <w:r>
-              <w:rPr>
-                <w:rFonts w:ascii="Cambria Math" w:hAnsi="Cambria Math"/>
-                <w:sz w:val="24"/>
-                <w:szCs w:val="24"/>
-              </w:rPr>
-              <w:t>Changes were successfully saved.</w:t>
+              <w:t>No employee found for last name “NonExistentLastName” and Employee ID “NONEMP999”</w:t>
             </w:r>
           </w:p>
         </w:tc>
@@ -1484,6 +3152,13 @@
           <w:rFonts w:ascii="Cambria Math" w:hAnsi="Cambria Math"/>
           <w:sz w:val="24"/>
           <w:szCs w:val="24"/>
+        </w:rPr>
+      </w:pPr>
+    </w:p>
+    <w:p>
+      <w:pPr>
+        <w:rPr>
+          <w:rFonts w:ascii="Cambria Math" w:hAnsi="Cambria Math"/>
         </w:rPr>
       </w:pPr>
     </w:p>
@@ -1507,6 +3182,304 @@
 <file path=word/numbering.xml><?xml version="1.0" encoding="utf-8"?>
 <w:numbering xmlns:wpc="http://schemas.microsoft.com/office/word/2010/wordprocessingCanvas" xmlns:cx="http://schemas.microsoft.com/office/drawing/2014/chartex" xmlns:cx1="http://schemas.microsoft.com/office/drawing/2015/9/8/chartex" xmlns:cx2="http://schemas.microsoft.com/office/drawing/2015/10/21/chartex" xmlns:cx3="http://schemas.microsoft.com/office/drawing/2016/5/9/chartex" xmlns:cx4="http://schemas.microsoft.com/office/drawing/2016/5/10/chartex" xmlns:cx5="http://schemas.microsoft.com/office/drawing/2016/5/11/chartex" xmlns:cx6="http://schemas.microsoft.com/office/drawing/2016/5/12/chartex" xmlns:cx7="http://schemas.microsoft.com/office/drawing/2016/5/13/chartex" xmlns:cx8="http://schemas.microsoft.com/office/drawing/2016/5/14/chartex" xmlns:mc="http://schemas.openxmlformats.org/markup-compatibility/2006" xmlns:aink="http://schemas.microsoft.com/office/drawing/2016/ink" xmlns:am3d="http://schemas.microsoft.com/office/drawing/2017/model3d" xmlns:o="urn:schemas-microsoft-com:office:office" xmlns:oel="http://schemas.microsoft.com/office/2019/extlst" xmlns:r="http://schemas.openxmlformats.org/officeDocument/2006/relationships" xmlns:m="http://schemas.openxmlformats.org/officeDocument/2006/math" xmlns:v="urn:schemas-microsoft-com:vml" xmlns:wp14="http://schemas.microsoft.com/office/word/2010/wordprocessingDrawing" xmlns:wp="http://schemas.openxmlformats.org/drawingml/2006/wordprocessingDrawing" xmlns:w10="urn:schemas-microsoft-com:office:word" xmlns:w="http://schemas.openxmlformats.org/wordprocessingml/2006/main" xmlns:w14="http://schemas.microsoft.com/office/word/2010/wordml" xmlns:w15="http://schemas.microsoft.com/office/word/2012/wordml" xmlns:w16cex="http://schemas.microsoft.com/office/word/2018/wordml/cex" xmlns:w16cid="http://schemas.microsoft.com/office/word/2016/wordml/cid" xmlns:w16="http://schemas.microsoft.com/office/word/2018/wordml" xmlns:w16sdtdh="http://schemas.microsoft.com/office/word/2020/wordml/sdtdatahash" xmlns:w16se="http://schemas.microsoft.com/office/word/2015/wordml/symex" xmlns:wpg="http://schemas.microsoft.com/office/word/2010/wordprocessingGroup" xmlns:wpi="http://schemas.microsoft.com/office/word/2010/wordprocessingInk" xmlns:wne="http://schemas.microsoft.com/office/word/2006/wordml" xmlns:wps="http://schemas.microsoft.com/office/word/2010/wordprocessingShape" mc:Ignorable="w14 w15 w16se w16cid w16 w16cex w16sdtdh wp14">
   <w:abstractNum w:abstractNumId="0" w15:restartNumberingAfterBreak="0">
+    <w:nsid w:val="03592569"/>
+    <w:multiLevelType w:val="multilevel"/>
+    <w:tmpl w:val="BBE4B0D2"/>
+    <w:lvl w:ilvl="0">
+      <w:start w:val="1"/>
+      <w:numFmt w:val="bullet"/>
+      <w:lvlText w:val=""/>
+      <w:lvlJc w:val="left"/>
+      <w:pPr>
+        <w:tabs>
+          <w:tab w:val="num" w:pos="720"/>
+        </w:tabs>
+        <w:ind w:left="720" w:hanging="360"/>
+      </w:pPr>
+      <w:rPr>
+        <w:rFonts w:ascii="Symbol" w:hAnsi="Symbol" w:hint="default"/>
+        <w:sz w:val="20"/>
+      </w:rPr>
+    </w:lvl>
+    <w:lvl w:ilvl="1" w:tentative="1">
+      <w:start w:val="1"/>
+      <w:numFmt w:val="bullet"/>
+      <w:lvlText w:val="o"/>
+      <w:lvlJc w:val="left"/>
+      <w:pPr>
+        <w:tabs>
+          <w:tab w:val="num" w:pos="1440"/>
+        </w:tabs>
+        <w:ind w:left="1440" w:hanging="360"/>
+      </w:pPr>
+      <w:rPr>
+        <w:rFonts w:ascii="Courier New" w:hAnsi="Courier New" w:hint="default"/>
+        <w:sz w:val="20"/>
+      </w:rPr>
+    </w:lvl>
+    <w:lvl w:ilvl="2" w:tentative="1">
+      <w:start w:val="1"/>
+      <w:numFmt w:val="bullet"/>
+      <w:lvlText w:val=""/>
+      <w:lvlJc w:val="left"/>
+      <w:pPr>
+        <w:tabs>
+          <w:tab w:val="num" w:pos="2160"/>
+        </w:tabs>
+        <w:ind w:left="2160" w:hanging="360"/>
+      </w:pPr>
+      <w:rPr>
+        <w:rFonts w:ascii="Wingdings" w:hAnsi="Wingdings" w:hint="default"/>
+        <w:sz w:val="20"/>
+      </w:rPr>
+    </w:lvl>
+    <w:lvl w:ilvl="3" w:tentative="1">
+      <w:start w:val="1"/>
+      <w:numFmt w:val="bullet"/>
+      <w:lvlText w:val=""/>
+      <w:lvlJc w:val="left"/>
+      <w:pPr>
+        <w:tabs>
+          <w:tab w:val="num" w:pos="2880"/>
+        </w:tabs>
+        <w:ind w:left="2880" w:hanging="360"/>
+      </w:pPr>
+      <w:rPr>
+        <w:rFonts w:ascii="Wingdings" w:hAnsi="Wingdings" w:hint="default"/>
+        <w:sz w:val="20"/>
+      </w:rPr>
+    </w:lvl>
+    <w:lvl w:ilvl="4" w:tentative="1">
+      <w:start w:val="1"/>
+      <w:numFmt w:val="bullet"/>
+      <w:lvlText w:val=""/>
+      <w:lvlJc w:val="left"/>
+      <w:pPr>
+        <w:tabs>
+          <w:tab w:val="num" w:pos="3600"/>
+        </w:tabs>
+        <w:ind w:left="3600" w:hanging="360"/>
+      </w:pPr>
+      <w:rPr>
+        <w:rFonts w:ascii="Wingdings" w:hAnsi="Wingdings" w:hint="default"/>
+        <w:sz w:val="20"/>
+      </w:rPr>
+    </w:lvl>
+    <w:lvl w:ilvl="5" w:tentative="1">
+      <w:start w:val="1"/>
+      <w:numFmt w:val="bullet"/>
+      <w:lvlText w:val=""/>
+      <w:lvlJc w:val="left"/>
+      <w:pPr>
+        <w:tabs>
+          <w:tab w:val="num" w:pos="4320"/>
+        </w:tabs>
+        <w:ind w:left="4320" w:hanging="360"/>
+      </w:pPr>
+      <w:rPr>
+        <w:rFonts w:ascii="Wingdings" w:hAnsi="Wingdings" w:hint="default"/>
+        <w:sz w:val="20"/>
+      </w:rPr>
+    </w:lvl>
+    <w:lvl w:ilvl="6" w:tentative="1">
+      <w:start w:val="1"/>
+      <w:numFmt w:val="bullet"/>
+      <w:lvlText w:val=""/>
+      <w:lvlJc w:val="left"/>
+      <w:pPr>
+        <w:tabs>
+          <w:tab w:val="num" w:pos="5040"/>
+        </w:tabs>
+        <w:ind w:left="5040" w:hanging="360"/>
+      </w:pPr>
+      <w:rPr>
+        <w:rFonts w:ascii="Wingdings" w:hAnsi="Wingdings" w:hint="default"/>
+        <w:sz w:val="20"/>
+      </w:rPr>
+    </w:lvl>
+    <w:lvl w:ilvl="7" w:tentative="1">
+      <w:start w:val="1"/>
+      <w:numFmt w:val="bullet"/>
+      <w:lvlText w:val=""/>
+      <w:lvlJc w:val="left"/>
+      <w:pPr>
+        <w:tabs>
+          <w:tab w:val="num" w:pos="5760"/>
+        </w:tabs>
+        <w:ind w:left="5760" w:hanging="360"/>
+      </w:pPr>
+      <w:rPr>
+        <w:rFonts w:ascii="Wingdings" w:hAnsi="Wingdings" w:hint="default"/>
+        <w:sz w:val="20"/>
+      </w:rPr>
+    </w:lvl>
+    <w:lvl w:ilvl="8" w:tentative="1">
+      <w:start w:val="1"/>
+      <w:numFmt w:val="bullet"/>
+      <w:lvlText w:val=""/>
+      <w:lvlJc w:val="left"/>
+      <w:pPr>
+        <w:tabs>
+          <w:tab w:val="num" w:pos="6480"/>
+        </w:tabs>
+        <w:ind w:left="6480" w:hanging="360"/>
+      </w:pPr>
+      <w:rPr>
+        <w:rFonts w:ascii="Wingdings" w:hAnsi="Wingdings" w:hint="default"/>
+        <w:sz w:val="20"/>
+      </w:rPr>
+    </w:lvl>
+  </w:abstractNum>
+  <w:abstractNum w:abstractNumId="1" w15:restartNumberingAfterBreak="0">
+    <w:nsid w:val="0727118E"/>
+    <w:multiLevelType w:val="multilevel"/>
+    <w:tmpl w:val="3EAE2DA2"/>
+    <w:lvl w:ilvl="0">
+      <w:start w:val="1"/>
+      <w:numFmt w:val="bullet"/>
+      <w:lvlText w:val=""/>
+      <w:lvlJc w:val="left"/>
+      <w:pPr>
+        <w:tabs>
+          <w:tab w:val="num" w:pos="720"/>
+        </w:tabs>
+        <w:ind w:left="720" w:hanging="360"/>
+      </w:pPr>
+      <w:rPr>
+        <w:rFonts w:ascii="Symbol" w:hAnsi="Symbol" w:hint="default"/>
+        <w:sz w:val="20"/>
+      </w:rPr>
+    </w:lvl>
+    <w:lvl w:ilvl="1" w:tentative="1">
+      <w:start w:val="1"/>
+      <w:numFmt w:val="bullet"/>
+      <w:lvlText w:val="o"/>
+      <w:lvlJc w:val="left"/>
+      <w:pPr>
+        <w:tabs>
+          <w:tab w:val="num" w:pos="1440"/>
+        </w:tabs>
+        <w:ind w:left="1440" w:hanging="360"/>
+      </w:pPr>
+      <w:rPr>
+        <w:rFonts w:ascii="Courier New" w:hAnsi="Courier New" w:hint="default"/>
+        <w:sz w:val="20"/>
+      </w:rPr>
+    </w:lvl>
+    <w:lvl w:ilvl="2" w:tentative="1">
+      <w:start w:val="1"/>
+      <w:numFmt w:val="bullet"/>
+      <w:lvlText w:val=""/>
+      <w:lvlJc w:val="left"/>
+      <w:pPr>
+        <w:tabs>
+          <w:tab w:val="num" w:pos="2160"/>
+        </w:tabs>
+        <w:ind w:left="2160" w:hanging="360"/>
+      </w:pPr>
+      <w:rPr>
+        <w:rFonts w:ascii="Wingdings" w:hAnsi="Wingdings" w:hint="default"/>
+        <w:sz w:val="20"/>
+      </w:rPr>
+    </w:lvl>
+    <w:lvl w:ilvl="3" w:tentative="1">
+      <w:start w:val="1"/>
+      <w:numFmt w:val="bullet"/>
+      <w:lvlText w:val=""/>
+      <w:lvlJc w:val="left"/>
+      <w:pPr>
+        <w:tabs>
+          <w:tab w:val="num" w:pos="2880"/>
+        </w:tabs>
+        <w:ind w:left="2880" w:hanging="360"/>
+      </w:pPr>
+      <w:rPr>
+        <w:rFonts w:ascii="Wingdings" w:hAnsi="Wingdings" w:hint="default"/>
+        <w:sz w:val="20"/>
+      </w:rPr>
+    </w:lvl>
+    <w:lvl w:ilvl="4" w:tentative="1">
+      <w:start w:val="1"/>
+      <w:numFmt w:val="bullet"/>
+      <w:lvlText w:val=""/>
+      <w:lvlJc w:val="left"/>
+      <w:pPr>
+        <w:tabs>
+          <w:tab w:val="num" w:pos="3600"/>
+        </w:tabs>
+        <w:ind w:left="3600" w:hanging="360"/>
+      </w:pPr>
+      <w:rPr>
+        <w:rFonts w:ascii="Wingdings" w:hAnsi="Wingdings" w:hint="default"/>
+        <w:sz w:val="20"/>
+      </w:rPr>
+    </w:lvl>
+    <w:lvl w:ilvl="5" w:tentative="1">
+      <w:start w:val="1"/>
+      <w:numFmt w:val="bullet"/>
+      <w:lvlText w:val=""/>
+      <w:lvlJc w:val="left"/>
+      <w:pPr>
+        <w:tabs>
+          <w:tab w:val="num" w:pos="4320"/>
+        </w:tabs>
+        <w:ind w:left="4320" w:hanging="360"/>
+      </w:pPr>
+      <w:rPr>
+        <w:rFonts w:ascii="Wingdings" w:hAnsi="Wingdings" w:hint="default"/>
+        <w:sz w:val="20"/>
+      </w:rPr>
+    </w:lvl>
+    <w:lvl w:ilvl="6" w:tentative="1">
+      <w:start w:val="1"/>
+      <w:numFmt w:val="bullet"/>
+      <w:lvlText w:val=""/>
+      <w:lvlJc w:val="left"/>
+      <w:pPr>
+        <w:tabs>
+          <w:tab w:val="num" w:pos="5040"/>
+        </w:tabs>
+        <w:ind w:left="5040" w:hanging="360"/>
+      </w:pPr>
+      <w:rPr>
+        <w:rFonts w:ascii="Wingdings" w:hAnsi="Wingdings" w:hint="default"/>
+        <w:sz w:val="20"/>
+      </w:rPr>
+    </w:lvl>
+    <w:lvl w:ilvl="7" w:tentative="1">
+      <w:start w:val="1"/>
+      <w:numFmt w:val="bullet"/>
+      <w:lvlText w:val=""/>
+      <w:lvlJc w:val="left"/>
+      <w:pPr>
+        <w:tabs>
+          <w:tab w:val="num" w:pos="5760"/>
+        </w:tabs>
+        <w:ind w:left="5760" w:hanging="360"/>
+      </w:pPr>
+      <w:rPr>
+        <w:rFonts w:ascii="Wingdings" w:hAnsi="Wingdings" w:hint="default"/>
+        <w:sz w:val="20"/>
+      </w:rPr>
+    </w:lvl>
+    <w:lvl w:ilvl="8" w:tentative="1">
+      <w:start w:val="1"/>
+      <w:numFmt w:val="bullet"/>
+      <w:lvlText w:val=""/>
+      <w:lvlJc w:val="left"/>
+      <w:pPr>
+        <w:tabs>
+          <w:tab w:val="num" w:pos="6480"/>
+        </w:tabs>
+        <w:ind w:left="6480" w:hanging="360"/>
+      </w:pPr>
+      <w:rPr>
+        <w:rFonts w:ascii="Wingdings" w:hAnsi="Wingdings" w:hint="default"/>
+        <w:sz w:val="20"/>
+      </w:rPr>
+    </w:lvl>
+  </w:abstractNum>
+  <w:abstractNum w:abstractNumId="2" w15:restartNumberingAfterBreak="0">
     <w:nsid w:val="0E57610E"/>
     <w:multiLevelType w:val="hybridMultilevel"/>
     <w:tmpl w:val="2738E45A"/>
@@ -1592,7 +3565,273 @@
       </w:pPr>
     </w:lvl>
   </w:abstractNum>
-  <w:abstractNum w:abstractNumId="1" w15:restartNumberingAfterBreak="0">
+  <w:abstractNum w:abstractNumId="3" w15:restartNumberingAfterBreak="0">
+    <w:nsid w:val="0F3C2D08"/>
+    <w:multiLevelType w:val="multilevel"/>
+    <w:tmpl w:val="0D5A8E7A"/>
+    <w:lvl w:ilvl="0">
+      <w:start w:val="1"/>
+      <w:numFmt w:val="decimal"/>
+      <w:lvlText w:val="%1."/>
+      <w:lvlJc w:val="left"/>
+      <w:pPr>
+        <w:tabs>
+          <w:tab w:val="num" w:pos="720"/>
+        </w:tabs>
+        <w:ind w:left="720" w:hanging="360"/>
+      </w:pPr>
+    </w:lvl>
+    <w:lvl w:ilvl="1">
+      <w:start w:val="1"/>
+      <w:numFmt w:val="bullet"/>
+      <w:lvlText w:val=""/>
+      <w:lvlJc w:val="left"/>
+      <w:pPr>
+        <w:tabs>
+          <w:tab w:val="num" w:pos="1440"/>
+        </w:tabs>
+        <w:ind w:left="1440" w:hanging="360"/>
+      </w:pPr>
+      <w:rPr>
+        <w:rFonts w:ascii="Symbol" w:hAnsi="Symbol" w:hint="default"/>
+        <w:sz w:val="20"/>
+      </w:rPr>
+    </w:lvl>
+    <w:lvl w:ilvl="2">
+      <w:start w:val="1"/>
+      <w:numFmt w:val="lowerLetter"/>
+      <w:lvlText w:val="%3."/>
+      <w:lvlJc w:val="left"/>
+      <w:pPr>
+        <w:ind w:left="2160" w:hanging="360"/>
+      </w:pPr>
+      <w:rPr>
+        <w:rFonts w:hint="default"/>
+      </w:rPr>
+    </w:lvl>
+    <w:lvl w:ilvl="3" w:tentative="1">
+      <w:start w:val="1"/>
+      <w:numFmt w:val="decimal"/>
+      <w:lvlText w:val="%4."/>
+      <w:lvlJc w:val="left"/>
+      <w:pPr>
+        <w:tabs>
+          <w:tab w:val="num" w:pos="2880"/>
+        </w:tabs>
+        <w:ind w:left="2880" w:hanging="360"/>
+      </w:pPr>
+    </w:lvl>
+    <w:lvl w:ilvl="4" w:tentative="1">
+      <w:start w:val="1"/>
+      <w:numFmt w:val="decimal"/>
+      <w:lvlText w:val="%5."/>
+      <w:lvlJc w:val="left"/>
+      <w:pPr>
+        <w:tabs>
+          <w:tab w:val="num" w:pos="3600"/>
+        </w:tabs>
+        <w:ind w:left="3600" w:hanging="360"/>
+      </w:pPr>
+    </w:lvl>
+    <w:lvl w:ilvl="5" w:tentative="1">
+      <w:start w:val="1"/>
+      <w:numFmt w:val="decimal"/>
+      <w:lvlText w:val="%6."/>
+      <w:lvlJc w:val="left"/>
+      <w:pPr>
+        <w:tabs>
+          <w:tab w:val="num" w:pos="4320"/>
+        </w:tabs>
+        <w:ind w:left="4320" w:hanging="360"/>
+      </w:pPr>
+    </w:lvl>
+    <w:lvl w:ilvl="6" w:tentative="1">
+      <w:start w:val="1"/>
+      <w:numFmt w:val="decimal"/>
+      <w:lvlText w:val="%7."/>
+      <w:lvlJc w:val="left"/>
+      <w:pPr>
+        <w:tabs>
+          <w:tab w:val="num" w:pos="5040"/>
+        </w:tabs>
+        <w:ind w:left="5040" w:hanging="360"/>
+      </w:pPr>
+    </w:lvl>
+    <w:lvl w:ilvl="7" w:tentative="1">
+      <w:start w:val="1"/>
+      <w:numFmt w:val="decimal"/>
+      <w:lvlText w:val="%8."/>
+      <w:lvlJc w:val="left"/>
+      <w:pPr>
+        <w:tabs>
+          <w:tab w:val="num" w:pos="5760"/>
+        </w:tabs>
+        <w:ind w:left="5760" w:hanging="360"/>
+      </w:pPr>
+    </w:lvl>
+    <w:lvl w:ilvl="8" w:tentative="1">
+      <w:start w:val="1"/>
+      <w:numFmt w:val="decimal"/>
+      <w:lvlText w:val="%9."/>
+      <w:lvlJc w:val="left"/>
+      <w:pPr>
+        <w:tabs>
+          <w:tab w:val="num" w:pos="6480"/>
+        </w:tabs>
+        <w:ind w:left="6480" w:hanging="360"/>
+      </w:pPr>
+    </w:lvl>
+  </w:abstractNum>
+  <w:abstractNum w:abstractNumId="4" w15:restartNumberingAfterBreak="0">
+    <w:nsid w:val="20CF57C5"/>
+    <w:multiLevelType w:val="multilevel"/>
+    <w:tmpl w:val="C70A41EC"/>
+    <w:lvl w:ilvl="0">
+      <w:start w:val="1"/>
+      <w:numFmt w:val="bullet"/>
+      <w:lvlText w:val=""/>
+      <w:lvlJc w:val="left"/>
+      <w:pPr>
+        <w:tabs>
+          <w:tab w:val="num" w:pos="720"/>
+        </w:tabs>
+        <w:ind w:left="720" w:hanging="360"/>
+      </w:pPr>
+      <w:rPr>
+        <w:rFonts w:ascii="Symbol" w:hAnsi="Symbol" w:hint="default"/>
+        <w:sz w:val="20"/>
+      </w:rPr>
+    </w:lvl>
+    <w:lvl w:ilvl="1" w:tentative="1">
+      <w:start w:val="1"/>
+      <w:numFmt w:val="bullet"/>
+      <w:lvlText w:val="o"/>
+      <w:lvlJc w:val="left"/>
+      <w:pPr>
+        <w:tabs>
+          <w:tab w:val="num" w:pos="1440"/>
+        </w:tabs>
+        <w:ind w:left="1440" w:hanging="360"/>
+      </w:pPr>
+      <w:rPr>
+        <w:rFonts w:ascii="Courier New" w:hAnsi="Courier New" w:hint="default"/>
+        <w:sz w:val="20"/>
+      </w:rPr>
+    </w:lvl>
+    <w:lvl w:ilvl="2" w:tentative="1">
+      <w:start w:val="1"/>
+      <w:numFmt w:val="bullet"/>
+      <w:lvlText w:val=""/>
+      <w:lvlJc w:val="left"/>
+      <w:pPr>
+        <w:tabs>
+          <w:tab w:val="num" w:pos="2160"/>
+        </w:tabs>
+        <w:ind w:left="2160" w:hanging="360"/>
+      </w:pPr>
+      <w:rPr>
+        <w:rFonts w:ascii="Wingdings" w:hAnsi="Wingdings" w:hint="default"/>
+        <w:sz w:val="20"/>
+      </w:rPr>
+    </w:lvl>
+    <w:lvl w:ilvl="3" w:tentative="1">
+      <w:start w:val="1"/>
+      <w:numFmt w:val="bullet"/>
+      <w:lvlText w:val=""/>
+      <w:lvlJc w:val="left"/>
+      <w:pPr>
+        <w:tabs>
+          <w:tab w:val="num" w:pos="2880"/>
+        </w:tabs>
+        <w:ind w:left="2880" w:hanging="360"/>
+      </w:pPr>
+      <w:rPr>
+        <w:rFonts w:ascii="Wingdings" w:hAnsi="Wingdings" w:hint="default"/>
+        <w:sz w:val="20"/>
+      </w:rPr>
+    </w:lvl>
+    <w:lvl w:ilvl="4" w:tentative="1">
+      <w:start w:val="1"/>
+      <w:numFmt w:val="bullet"/>
+      <w:lvlText w:val=""/>
+      <w:lvlJc w:val="left"/>
+      <w:pPr>
+        <w:tabs>
+          <w:tab w:val="num" w:pos="3600"/>
+        </w:tabs>
+        <w:ind w:left="3600" w:hanging="360"/>
+      </w:pPr>
+      <w:rPr>
+        <w:rFonts w:ascii="Wingdings" w:hAnsi="Wingdings" w:hint="default"/>
+        <w:sz w:val="20"/>
+      </w:rPr>
+    </w:lvl>
+    <w:lvl w:ilvl="5" w:tentative="1">
+      <w:start w:val="1"/>
+      <w:numFmt w:val="bullet"/>
+      <w:lvlText w:val=""/>
+      <w:lvlJc w:val="left"/>
+      <w:pPr>
+        <w:tabs>
+          <w:tab w:val="num" w:pos="4320"/>
+        </w:tabs>
+        <w:ind w:left="4320" w:hanging="360"/>
+      </w:pPr>
+      <w:rPr>
+        <w:rFonts w:ascii="Wingdings" w:hAnsi="Wingdings" w:hint="default"/>
+        <w:sz w:val="20"/>
+      </w:rPr>
+    </w:lvl>
+    <w:lvl w:ilvl="6" w:tentative="1">
+      <w:start w:val="1"/>
+      <w:numFmt w:val="bullet"/>
+      <w:lvlText w:val=""/>
+      <w:lvlJc w:val="left"/>
+      <w:pPr>
+        <w:tabs>
+          <w:tab w:val="num" w:pos="5040"/>
+        </w:tabs>
+        <w:ind w:left="5040" w:hanging="360"/>
+      </w:pPr>
+      <w:rPr>
+        <w:rFonts w:ascii="Wingdings" w:hAnsi="Wingdings" w:hint="default"/>
+        <w:sz w:val="20"/>
+      </w:rPr>
+    </w:lvl>
+    <w:lvl w:ilvl="7" w:tentative="1">
+      <w:start w:val="1"/>
+      <w:numFmt w:val="bullet"/>
+      <w:lvlText w:val=""/>
+      <w:lvlJc w:val="left"/>
+      <w:pPr>
+        <w:tabs>
+          <w:tab w:val="num" w:pos="5760"/>
+        </w:tabs>
+        <w:ind w:left="5760" w:hanging="360"/>
+      </w:pPr>
+      <w:rPr>
+        <w:rFonts w:ascii="Wingdings" w:hAnsi="Wingdings" w:hint="default"/>
+        <w:sz w:val="20"/>
+      </w:rPr>
+    </w:lvl>
+    <w:lvl w:ilvl="8" w:tentative="1">
+      <w:start w:val="1"/>
+      <w:numFmt w:val="bullet"/>
+      <w:lvlText w:val=""/>
+      <w:lvlJc w:val="left"/>
+      <w:pPr>
+        <w:tabs>
+          <w:tab w:val="num" w:pos="6480"/>
+        </w:tabs>
+        <w:ind w:left="6480" w:hanging="360"/>
+      </w:pPr>
+      <w:rPr>
+        <w:rFonts w:ascii="Wingdings" w:hAnsi="Wingdings" w:hint="default"/>
+        <w:sz w:val="20"/>
+      </w:rPr>
+    </w:lvl>
+  </w:abstractNum>
+  <w:abstractNum w:abstractNumId="5" w15:restartNumberingAfterBreak="0">
     <w:nsid w:val="2CDA6035"/>
     <w:multiLevelType w:val="multilevel"/>
     <w:tmpl w:val="0D5A8E7A"/>
@@ -1709,7 +3948,156 @@
       </w:pPr>
     </w:lvl>
   </w:abstractNum>
-  <w:abstractNum w:abstractNumId="2" w15:restartNumberingAfterBreak="0">
+  <w:abstractNum w:abstractNumId="6" w15:restartNumberingAfterBreak="0">
+    <w:nsid w:val="3FB07227"/>
+    <w:multiLevelType w:val="multilevel"/>
+    <w:tmpl w:val="2EAA8558"/>
+    <w:lvl w:ilvl="0">
+      <w:start w:val="1"/>
+      <w:numFmt w:val="bullet"/>
+      <w:lvlText w:val=""/>
+      <w:lvlJc w:val="left"/>
+      <w:pPr>
+        <w:tabs>
+          <w:tab w:val="num" w:pos="720"/>
+        </w:tabs>
+        <w:ind w:left="720" w:hanging="360"/>
+      </w:pPr>
+      <w:rPr>
+        <w:rFonts w:ascii="Symbol" w:hAnsi="Symbol" w:hint="default"/>
+        <w:sz w:val="20"/>
+      </w:rPr>
+    </w:lvl>
+    <w:lvl w:ilvl="1" w:tentative="1">
+      <w:start w:val="1"/>
+      <w:numFmt w:val="bullet"/>
+      <w:lvlText w:val="o"/>
+      <w:lvlJc w:val="left"/>
+      <w:pPr>
+        <w:tabs>
+          <w:tab w:val="num" w:pos="1440"/>
+        </w:tabs>
+        <w:ind w:left="1440" w:hanging="360"/>
+      </w:pPr>
+      <w:rPr>
+        <w:rFonts w:ascii="Courier New" w:hAnsi="Courier New" w:hint="default"/>
+        <w:sz w:val="20"/>
+      </w:rPr>
+    </w:lvl>
+    <w:lvl w:ilvl="2" w:tentative="1">
+      <w:start w:val="1"/>
+      <w:numFmt w:val="bullet"/>
+      <w:lvlText w:val=""/>
+      <w:lvlJc w:val="left"/>
+      <w:pPr>
+        <w:tabs>
+          <w:tab w:val="num" w:pos="2160"/>
+        </w:tabs>
+        <w:ind w:left="2160" w:hanging="360"/>
+      </w:pPr>
+      <w:rPr>
+        <w:rFonts w:ascii="Wingdings" w:hAnsi="Wingdings" w:hint="default"/>
+        <w:sz w:val="20"/>
+      </w:rPr>
+    </w:lvl>
+    <w:lvl w:ilvl="3" w:tentative="1">
+      <w:start w:val="1"/>
+      <w:numFmt w:val="bullet"/>
+      <w:lvlText w:val=""/>
+      <w:lvlJc w:val="left"/>
+      <w:pPr>
+        <w:tabs>
+          <w:tab w:val="num" w:pos="2880"/>
+        </w:tabs>
+        <w:ind w:left="2880" w:hanging="360"/>
+      </w:pPr>
+      <w:rPr>
+        <w:rFonts w:ascii="Wingdings" w:hAnsi="Wingdings" w:hint="default"/>
+        <w:sz w:val="20"/>
+      </w:rPr>
+    </w:lvl>
+    <w:lvl w:ilvl="4" w:tentative="1">
+      <w:start w:val="1"/>
+      <w:numFmt w:val="bullet"/>
+      <w:lvlText w:val=""/>
+      <w:lvlJc w:val="left"/>
+      <w:pPr>
+        <w:tabs>
+          <w:tab w:val="num" w:pos="3600"/>
+        </w:tabs>
+        <w:ind w:left="3600" w:hanging="360"/>
+      </w:pPr>
+      <w:rPr>
+        <w:rFonts w:ascii="Wingdings" w:hAnsi="Wingdings" w:hint="default"/>
+        <w:sz w:val="20"/>
+      </w:rPr>
+    </w:lvl>
+    <w:lvl w:ilvl="5" w:tentative="1">
+      <w:start w:val="1"/>
+      <w:numFmt w:val="bullet"/>
+      <w:lvlText w:val=""/>
+      <w:lvlJc w:val="left"/>
+      <w:pPr>
+        <w:tabs>
+          <w:tab w:val="num" w:pos="4320"/>
+        </w:tabs>
+        <w:ind w:left="4320" w:hanging="360"/>
+      </w:pPr>
+      <w:rPr>
+        <w:rFonts w:ascii="Wingdings" w:hAnsi="Wingdings" w:hint="default"/>
+        <w:sz w:val="20"/>
+      </w:rPr>
+    </w:lvl>
+    <w:lvl w:ilvl="6" w:tentative="1">
+      <w:start w:val="1"/>
+      <w:numFmt w:val="bullet"/>
+      <w:lvlText w:val=""/>
+      <w:lvlJc w:val="left"/>
+      <w:pPr>
+        <w:tabs>
+          <w:tab w:val="num" w:pos="5040"/>
+        </w:tabs>
+        <w:ind w:left="5040" w:hanging="360"/>
+      </w:pPr>
+      <w:rPr>
+        <w:rFonts w:ascii="Wingdings" w:hAnsi="Wingdings" w:hint="default"/>
+        <w:sz w:val="20"/>
+      </w:rPr>
+    </w:lvl>
+    <w:lvl w:ilvl="7" w:tentative="1">
+      <w:start w:val="1"/>
+      <w:numFmt w:val="bullet"/>
+      <w:lvlText w:val=""/>
+      <w:lvlJc w:val="left"/>
+      <w:pPr>
+        <w:tabs>
+          <w:tab w:val="num" w:pos="5760"/>
+        </w:tabs>
+        <w:ind w:left="5760" w:hanging="360"/>
+      </w:pPr>
+      <w:rPr>
+        <w:rFonts w:ascii="Wingdings" w:hAnsi="Wingdings" w:hint="default"/>
+        <w:sz w:val="20"/>
+      </w:rPr>
+    </w:lvl>
+    <w:lvl w:ilvl="8" w:tentative="1">
+      <w:start w:val="1"/>
+      <w:numFmt w:val="bullet"/>
+      <w:lvlText w:val=""/>
+      <w:lvlJc w:val="left"/>
+      <w:pPr>
+        <w:tabs>
+          <w:tab w:val="num" w:pos="6480"/>
+        </w:tabs>
+        <w:ind w:left="6480" w:hanging="360"/>
+      </w:pPr>
+      <w:rPr>
+        <w:rFonts w:ascii="Wingdings" w:hAnsi="Wingdings" w:hint="default"/>
+        <w:sz w:val="20"/>
+      </w:rPr>
+    </w:lvl>
+  </w:abstractNum>
+  <w:abstractNum w:abstractNumId="7" w15:restartNumberingAfterBreak="0">
     <w:nsid w:val="64000D83"/>
     <w:multiLevelType w:val="multilevel"/>
     <w:tmpl w:val="0794051A"/>
@@ -1826,14 +4214,333 @@
       </w:pPr>
     </w:lvl>
   </w:abstractNum>
+  <w:abstractNum w:abstractNumId="8" w15:restartNumberingAfterBreak="0">
+    <w:nsid w:val="6BA6165F"/>
+    <w:multiLevelType w:val="multilevel"/>
+    <w:tmpl w:val="C8A4F878"/>
+    <w:lvl w:ilvl="0">
+      <w:start w:val="1"/>
+      <w:numFmt w:val="bullet"/>
+      <w:lvlText w:val=""/>
+      <w:lvlJc w:val="left"/>
+      <w:pPr>
+        <w:tabs>
+          <w:tab w:val="num" w:pos="720"/>
+        </w:tabs>
+        <w:ind w:left="720" w:hanging="360"/>
+      </w:pPr>
+      <w:rPr>
+        <w:rFonts w:ascii="Symbol" w:hAnsi="Symbol" w:hint="default"/>
+        <w:sz w:val="20"/>
+      </w:rPr>
+    </w:lvl>
+    <w:lvl w:ilvl="1" w:tentative="1">
+      <w:start w:val="1"/>
+      <w:numFmt w:val="bullet"/>
+      <w:lvlText w:val="o"/>
+      <w:lvlJc w:val="left"/>
+      <w:pPr>
+        <w:tabs>
+          <w:tab w:val="num" w:pos="1440"/>
+        </w:tabs>
+        <w:ind w:left="1440" w:hanging="360"/>
+      </w:pPr>
+      <w:rPr>
+        <w:rFonts w:ascii="Courier New" w:hAnsi="Courier New" w:hint="default"/>
+        <w:sz w:val="20"/>
+      </w:rPr>
+    </w:lvl>
+    <w:lvl w:ilvl="2" w:tentative="1">
+      <w:start w:val="1"/>
+      <w:numFmt w:val="bullet"/>
+      <w:lvlText w:val=""/>
+      <w:lvlJc w:val="left"/>
+      <w:pPr>
+        <w:tabs>
+          <w:tab w:val="num" w:pos="2160"/>
+        </w:tabs>
+        <w:ind w:left="2160" w:hanging="360"/>
+      </w:pPr>
+      <w:rPr>
+        <w:rFonts w:ascii="Wingdings" w:hAnsi="Wingdings" w:hint="default"/>
+        <w:sz w:val="20"/>
+      </w:rPr>
+    </w:lvl>
+    <w:lvl w:ilvl="3" w:tentative="1">
+      <w:start w:val="1"/>
+      <w:numFmt w:val="bullet"/>
+      <w:lvlText w:val=""/>
+      <w:lvlJc w:val="left"/>
+      <w:pPr>
+        <w:tabs>
+          <w:tab w:val="num" w:pos="2880"/>
+        </w:tabs>
+        <w:ind w:left="2880" w:hanging="360"/>
+      </w:pPr>
+      <w:rPr>
+        <w:rFonts w:ascii="Wingdings" w:hAnsi="Wingdings" w:hint="default"/>
+        <w:sz w:val="20"/>
+      </w:rPr>
+    </w:lvl>
+    <w:lvl w:ilvl="4" w:tentative="1">
+      <w:start w:val="1"/>
+      <w:numFmt w:val="bullet"/>
+      <w:lvlText w:val=""/>
+      <w:lvlJc w:val="left"/>
+      <w:pPr>
+        <w:tabs>
+          <w:tab w:val="num" w:pos="3600"/>
+        </w:tabs>
+        <w:ind w:left="3600" w:hanging="360"/>
+      </w:pPr>
+      <w:rPr>
+        <w:rFonts w:ascii="Wingdings" w:hAnsi="Wingdings" w:hint="default"/>
+        <w:sz w:val="20"/>
+      </w:rPr>
+    </w:lvl>
+    <w:lvl w:ilvl="5" w:tentative="1">
+      <w:start w:val="1"/>
+      <w:numFmt w:val="bullet"/>
+      <w:lvlText w:val=""/>
+      <w:lvlJc w:val="left"/>
+      <w:pPr>
+        <w:tabs>
+          <w:tab w:val="num" w:pos="4320"/>
+        </w:tabs>
+        <w:ind w:left="4320" w:hanging="360"/>
+      </w:pPr>
+      <w:rPr>
+        <w:rFonts w:ascii="Wingdings" w:hAnsi="Wingdings" w:hint="default"/>
+        <w:sz w:val="20"/>
+      </w:rPr>
+    </w:lvl>
+    <w:lvl w:ilvl="6" w:tentative="1">
+      <w:start w:val="1"/>
+      <w:numFmt w:val="bullet"/>
+      <w:lvlText w:val=""/>
+      <w:lvlJc w:val="left"/>
+      <w:pPr>
+        <w:tabs>
+          <w:tab w:val="num" w:pos="5040"/>
+        </w:tabs>
+        <w:ind w:left="5040" w:hanging="360"/>
+      </w:pPr>
+      <w:rPr>
+        <w:rFonts w:ascii="Wingdings" w:hAnsi="Wingdings" w:hint="default"/>
+        <w:sz w:val="20"/>
+      </w:rPr>
+    </w:lvl>
+    <w:lvl w:ilvl="7" w:tentative="1">
+      <w:start w:val="1"/>
+      <w:numFmt w:val="bullet"/>
+      <w:lvlText w:val=""/>
+      <w:lvlJc w:val="left"/>
+      <w:pPr>
+        <w:tabs>
+          <w:tab w:val="num" w:pos="5760"/>
+        </w:tabs>
+        <w:ind w:left="5760" w:hanging="360"/>
+      </w:pPr>
+      <w:rPr>
+        <w:rFonts w:ascii="Wingdings" w:hAnsi="Wingdings" w:hint="default"/>
+        <w:sz w:val="20"/>
+      </w:rPr>
+    </w:lvl>
+    <w:lvl w:ilvl="8" w:tentative="1">
+      <w:start w:val="1"/>
+      <w:numFmt w:val="bullet"/>
+      <w:lvlText w:val=""/>
+      <w:lvlJc w:val="left"/>
+      <w:pPr>
+        <w:tabs>
+          <w:tab w:val="num" w:pos="6480"/>
+        </w:tabs>
+        <w:ind w:left="6480" w:hanging="360"/>
+      </w:pPr>
+      <w:rPr>
+        <w:rFonts w:ascii="Wingdings" w:hAnsi="Wingdings" w:hint="default"/>
+        <w:sz w:val="20"/>
+      </w:rPr>
+    </w:lvl>
+  </w:abstractNum>
+  <w:abstractNum w:abstractNumId="9" w15:restartNumberingAfterBreak="0">
+    <w:nsid w:val="720901C3"/>
+    <w:multiLevelType w:val="multilevel"/>
+    <w:tmpl w:val="7ACEC47A"/>
+    <w:lvl w:ilvl="0">
+      <w:start w:val="1"/>
+      <w:numFmt w:val="bullet"/>
+      <w:lvlText w:val=""/>
+      <w:lvlJc w:val="left"/>
+      <w:pPr>
+        <w:tabs>
+          <w:tab w:val="num" w:pos="720"/>
+        </w:tabs>
+        <w:ind w:left="720" w:hanging="360"/>
+      </w:pPr>
+      <w:rPr>
+        <w:rFonts w:ascii="Symbol" w:hAnsi="Symbol" w:hint="default"/>
+        <w:sz w:val="20"/>
+      </w:rPr>
+    </w:lvl>
+    <w:lvl w:ilvl="1" w:tentative="1">
+      <w:start w:val="1"/>
+      <w:numFmt w:val="bullet"/>
+      <w:lvlText w:val="o"/>
+      <w:lvlJc w:val="left"/>
+      <w:pPr>
+        <w:tabs>
+          <w:tab w:val="num" w:pos="1440"/>
+        </w:tabs>
+        <w:ind w:left="1440" w:hanging="360"/>
+      </w:pPr>
+      <w:rPr>
+        <w:rFonts w:ascii="Courier New" w:hAnsi="Courier New" w:hint="default"/>
+        <w:sz w:val="20"/>
+      </w:rPr>
+    </w:lvl>
+    <w:lvl w:ilvl="2" w:tentative="1">
+      <w:start w:val="1"/>
+      <w:numFmt w:val="bullet"/>
+      <w:lvlText w:val=""/>
+      <w:lvlJc w:val="left"/>
+      <w:pPr>
+        <w:tabs>
+          <w:tab w:val="num" w:pos="2160"/>
+        </w:tabs>
+        <w:ind w:left="2160" w:hanging="360"/>
+      </w:pPr>
+      <w:rPr>
+        <w:rFonts w:ascii="Wingdings" w:hAnsi="Wingdings" w:hint="default"/>
+        <w:sz w:val="20"/>
+      </w:rPr>
+    </w:lvl>
+    <w:lvl w:ilvl="3" w:tentative="1">
+      <w:start w:val="1"/>
+      <w:numFmt w:val="bullet"/>
+      <w:lvlText w:val=""/>
+      <w:lvlJc w:val="left"/>
+      <w:pPr>
+        <w:tabs>
+          <w:tab w:val="num" w:pos="2880"/>
+        </w:tabs>
+        <w:ind w:left="2880" w:hanging="360"/>
+      </w:pPr>
+      <w:rPr>
+        <w:rFonts w:ascii="Wingdings" w:hAnsi="Wingdings" w:hint="default"/>
+        <w:sz w:val="20"/>
+      </w:rPr>
+    </w:lvl>
+    <w:lvl w:ilvl="4" w:tentative="1">
+      <w:start w:val="1"/>
+      <w:numFmt w:val="bullet"/>
+      <w:lvlText w:val=""/>
+      <w:lvlJc w:val="left"/>
+      <w:pPr>
+        <w:tabs>
+          <w:tab w:val="num" w:pos="3600"/>
+        </w:tabs>
+        <w:ind w:left="3600" w:hanging="360"/>
+      </w:pPr>
+      <w:rPr>
+        <w:rFonts w:ascii="Wingdings" w:hAnsi="Wingdings" w:hint="default"/>
+        <w:sz w:val="20"/>
+      </w:rPr>
+    </w:lvl>
+    <w:lvl w:ilvl="5" w:tentative="1">
+      <w:start w:val="1"/>
+      <w:numFmt w:val="bullet"/>
+      <w:lvlText w:val=""/>
+      <w:lvlJc w:val="left"/>
+      <w:pPr>
+        <w:tabs>
+          <w:tab w:val="num" w:pos="4320"/>
+        </w:tabs>
+        <w:ind w:left="4320" w:hanging="360"/>
+      </w:pPr>
+      <w:rPr>
+        <w:rFonts w:ascii="Wingdings" w:hAnsi="Wingdings" w:hint="default"/>
+        <w:sz w:val="20"/>
+      </w:rPr>
+    </w:lvl>
+    <w:lvl w:ilvl="6" w:tentative="1">
+      <w:start w:val="1"/>
+      <w:numFmt w:val="bullet"/>
+      <w:lvlText w:val=""/>
+      <w:lvlJc w:val="left"/>
+      <w:pPr>
+        <w:tabs>
+          <w:tab w:val="num" w:pos="5040"/>
+        </w:tabs>
+        <w:ind w:left="5040" w:hanging="360"/>
+      </w:pPr>
+      <w:rPr>
+        <w:rFonts w:ascii="Wingdings" w:hAnsi="Wingdings" w:hint="default"/>
+        <w:sz w:val="20"/>
+      </w:rPr>
+    </w:lvl>
+    <w:lvl w:ilvl="7" w:tentative="1">
+      <w:start w:val="1"/>
+      <w:numFmt w:val="bullet"/>
+      <w:lvlText w:val=""/>
+      <w:lvlJc w:val="left"/>
+      <w:pPr>
+        <w:tabs>
+          <w:tab w:val="num" w:pos="5760"/>
+        </w:tabs>
+        <w:ind w:left="5760" w:hanging="360"/>
+      </w:pPr>
+      <w:rPr>
+        <w:rFonts w:ascii="Wingdings" w:hAnsi="Wingdings" w:hint="default"/>
+        <w:sz w:val="20"/>
+      </w:rPr>
+    </w:lvl>
+    <w:lvl w:ilvl="8" w:tentative="1">
+      <w:start w:val="1"/>
+      <w:numFmt w:val="bullet"/>
+      <w:lvlText w:val=""/>
+      <w:lvlJc w:val="left"/>
+      <w:pPr>
+        <w:tabs>
+          <w:tab w:val="num" w:pos="6480"/>
+        </w:tabs>
+        <w:ind w:left="6480" w:hanging="360"/>
+      </w:pPr>
+      <w:rPr>
+        <w:rFonts w:ascii="Wingdings" w:hAnsi="Wingdings" w:hint="default"/>
+        <w:sz w:val="20"/>
+      </w:rPr>
+    </w:lvl>
+  </w:abstractNum>
   <w:num w:numId="1" w16cid:durableId="958993080">
+    <w:abstractNumId w:val="5"/>
+  </w:num>
+  <w:num w:numId="2" w16cid:durableId="932014070">
+    <w:abstractNumId w:val="2"/>
+  </w:num>
+  <w:num w:numId="3" w16cid:durableId="34814072">
+    <w:abstractNumId w:val="7"/>
+  </w:num>
+  <w:num w:numId="4" w16cid:durableId="1039821207">
+    <w:abstractNumId w:val="4"/>
+  </w:num>
+  <w:num w:numId="5" w16cid:durableId="1435707348">
+    <w:abstractNumId w:val="8"/>
+  </w:num>
+  <w:num w:numId="6" w16cid:durableId="2113083067">
+    <w:abstractNumId w:val="6"/>
+  </w:num>
+  <w:num w:numId="7" w16cid:durableId="43022125">
     <w:abstractNumId w:val="1"/>
   </w:num>
-  <w:num w:numId="2" w16cid:durableId="932014070">
+  <w:num w:numId="8" w16cid:durableId="909853719">
+    <w:abstractNumId w:val="3"/>
+  </w:num>
+  <w:num w:numId="9" w16cid:durableId="2111319574">
     <w:abstractNumId w:val="0"/>
   </w:num>
-  <w:num w:numId="3" w16cid:durableId="34814072">
-    <w:abstractNumId w:val="2"/>
+  <w:num w:numId="10" w16cid:durableId="247351759">
+    <w:abstractNumId w:val="9"/>
   </w:num>
 </w:numbering>
 </file>
@@ -2241,10 +4948,31 @@
     <w:qFormat/>
     <w:rsid w:val="00D840FB"/>
   </w:style>
+  <w:style w:type="paragraph" w:styleId="Heading3">
+    <w:name w:val="heading 3"/>
+    <w:basedOn w:val="Normal"/>
+    <w:link w:val="Heading3Char"/>
+    <w:uiPriority w:val="9"/>
+    <w:qFormat/>
+    <w:rsid w:val="004E508E"/>
+    <w:pPr>
+      <w:spacing w:before="100" w:beforeAutospacing="1" w:after="100" w:afterAutospacing="1" w:line="240" w:lineRule="auto"/>
+      <w:jc w:val="left"/>
+      <w:outlineLvl w:val="2"/>
+    </w:pPr>
+    <w:rPr>
+      <w:rFonts w:ascii="Times New Roman" w:eastAsia="Times New Roman" w:hAnsi="Times New Roman" w:cs="Times New Roman"/>
+      <w:b/>
+      <w:bCs/>
+      <w:kern w:val="0"/>
+      <w:sz w:val="27"/>
+      <w:szCs w:val="27"/>
+      <w14:ligatures w14:val="none"/>
+    </w:rPr>
+  </w:style>
   <w:style w:type="character" w:default="1" w:styleId="DefaultParagraphFont">
     <w:name w:val="Default Paragraph Font"/>
     <w:uiPriority w:val="1"/>
-    <w:semiHidden/>
     <w:unhideWhenUsed/>
   </w:style>
   <w:style w:type="table" w:default="1" w:styleId="TableNormal">
@@ -2297,6 +5025,32 @@
         <w:insideV w:val="single" w:sz="4" w:space="0" w:color="auto"/>
       </w:tblBorders>
     </w:tblPr>
+  </w:style>
+  <w:style w:type="character" w:customStyle="1" w:styleId="Heading3Char">
+    <w:name w:val="Heading 3 Char"/>
+    <w:basedOn w:val="DefaultParagraphFont"/>
+    <w:link w:val="Heading3"/>
+    <w:uiPriority w:val="9"/>
+    <w:rsid w:val="004E508E"/>
+    <w:rPr>
+      <w:rFonts w:ascii="Times New Roman" w:eastAsia="Times New Roman" w:hAnsi="Times New Roman" w:cs="Times New Roman"/>
+      <w:b/>
+      <w:bCs/>
+      <w:kern w:val="0"/>
+      <w:sz w:val="27"/>
+      <w:szCs w:val="27"/>
+      <w14:ligatures w14:val="none"/>
+    </w:rPr>
+  </w:style>
+  <w:style w:type="character" w:customStyle="1" w:styleId="usernamed30d99">
+    <w:name w:val="username_d30d99"/>
+    <w:basedOn w:val="DefaultParagraphFont"/>
+    <w:rsid w:val="004E508E"/>
+  </w:style>
+  <w:style w:type="character" w:customStyle="1" w:styleId="timestampcdbd93">
+    <w:name w:val="timestamp_cdbd93"/>
+    <w:basedOn w:val="DefaultParagraphFont"/>
+    <w:rsid w:val="004E508E"/>
   </w:style>
 </w:styles>
 </file>

</xml_diff>